<commit_message>
subiendo Examen parte 1 y 2
</commit_message>
<xml_diff>
--- a/Estructura EB2/Chatbot inteligente para atención al cliente en una tienda de ropa online.docx
+++ b/Estructura EB2/Chatbot inteligente para atención al cliente en una tienda de ropa online.docx
@@ -6,13 +6,8 @@
       <w:pPr>
         <w:pStyle w:val="Title"/>
       </w:pPr>
-      <w:proofErr w:type="spellStart"/>
-      <w:r>
-        <w:t>Chatbot</w:t>
-      </w:r>
-      <w:proofErr w:type="spellEnd"/>
-      <w:r>
-        <w:t xml:space="preserve"> inteligente para atención al cliente en una tienda de ropa online</w:t>
+      <w:r>
+        <w:t>Chatbot inteligente para atención al cliente en una tienda de ropa online</w:t>
       </w:r>
     </w:p>
     <w:p>
@@ -54,15 +49,7 @@
       </w:r>
       <w:proofErr w:type="spellEnd"/>
       <w:r>
-        <w:t xml:space="preserve">" vende productos exclusivamente por internet. Recibe muchas preguntas repetidas a través de su página web y redes sociales, como: horarios de entrega, métodos de pago, cambios y devoluciones. Actualmente, las respuestas son manuales y lentas, lo que genera molestias en los clientes. Por eso, la tienda desea implementar un </w:t>
-      </w:r>
-      <w:proofErr w:type="spellStart"/>
-      <w:r>
-        <w:t>chatbot</w:t>
-      </w:r>
-      <w:proofErr w:type="spellEnd"/>
-      <w:r>
-        <w:t xml:space="preserve"> con Inteligencia Artificial que pueda responder preguntas frecuentes de forma automática y rápida.</w:t>
+        <w:t>" vende productos exclusivamente por internet. Recibe muchas preguntas repetidas a través de su página web y redes sociales, como: horarios de entrega, métodos de pago, cambios y devoluciones. Actualmente, las respuestas son manuales y lentas, lo que genera molestias en los clientes. Por eso, la tienda desea implementar un chatbot con Inteligencia Artificial que pueda responder preguntas frecuentes de forma automática y rápida.</w:t>
       </w:r>
     </w:p>
     <w:p>
@@ -113,15 +100,7 @@
     </w:p>
     <w:p>
       <w:r>
-        <w:t xml:space="preserve">Implementar un </w:t>
-      </w:r>
-      <w:proofErr w:type="spellStart"/>
-      <w:r>
-        <w:t>chatbot</w:t>
-      </w:r>
-      <w:proofErr w:type="spellEnd"/>
-      <w:r>
-        <w:t xml:space="preserve"> inteligente que responda automáticamente a las preguntas frecuentes de los clientes en la tienda online </w:t>
+        <w:t xml:space="preserve">Implementar un chatbot inteligente que responda automáticamente a las preguntas frecuentes de los clientes en la tienda online </w:t>
       </w:r>
       <w:proofErr w:type="spellStart"/>
       <w:r>
@@ -184,15 +163,7 @@
         <w:t xml:space="preserve"> </w:t>
       </w:r>
       <w:r>
-        <w:t xml:space="preserve">necesario del </w:t>
-      </w:r>
-      <w:proofErr w:type="spellStart"/>
-      <w:r>
-        <w:t>chatbot</w:t>
-      </w:r>
-      <w:proofErr w:type="spellEnd"/>
-      <w:r>
-        <w:t>.</w:t>
+        <w:t>necesario del chatbot.</w:t>
       </w:r>
     </w:p>
     <w:p>
@@ -206,15 +177,7 @@
         <w:jc w:val="both"/>
       </w:pPr>
       <w:r>
-        <w:t xml:space="preserve">Garantizar que el </w:t>
-      </w:r>
-      <w:proofErr w:type="spellStart"/>
-      <w:r>
-        <w:t>chatbot</w:t>
-      </w:r>
-      <w:proofErr w:type="spellEnd"/>
-      <w:r>
-        <w:t xml:space="preserve"> funcione sin errores ni fallas en todos los casos posibles de uso.</w:t>
+        <w:t>Garantizar que el chatbot funcione sin errores ni fallas en todos los casos posibles de uso.</w:t>
       </w:r>
     </w:p>
     <w:p>
@@ -228,98 +191,11 @@
         <w:jc w:val="both"/>
       </w:pPr>
       <w:r>
-        <w:t xml:space="preserve">Desarrollar un </w:t>
+        <w:t xml:space="preserve">Diseñar, entrenar e integrar el chatbot con respuestas automáticas en el sitio web de </w:t>
       </w:r>
       <w:proofErr w:type="spellStart"/>
       <w:r>
-        <w:t>chatbot</w:t>
-      </w:r>
-      <w:proofErr w:type="spellEnd"/>
-      <w:r>
-        <w:t xml:space="preserve"> con una interfaz </w:t>
-      </w:r>
-      <w:r>
-        <w:t xml:space="preserve">muy bonita </w:t>
-      </w:r>
-      <w:r>
-        <w:t>que refleje la identidad visual de la tienda.</w:t>
-      </w:r>
-    </w:p>
-    <w:p>
-      <w:pPr>
-        <w:pStyle w:val="ListParagraph"/>
-        <w:numPr>
-          <w:ilvl w:val="0"/>
-          <w:numId w:val="2"/>
-        </w:numPr>
-        <w:spacing w:before="100" w:beforeAutospacing="1" w:after="100" w:afterAutospacing="1" w:line="240" w:lineRule="auto"/>
-        <w:jc w:val="both"/>
-      </w:pPr>
-      <w:r>
-        <w:t xml:space="preserve">Diseñar, entrenar e integrar el </w:t>
-      </w:r>
-      <w:proofErr w:type="spellStart"/>
-      <w:r>
-        <w:t>chatbot</w:t>
-      </w:r>
-      <w:proofErr w:type="spellEnd"/>
-      <w:r>
-        <w:t xml:space="preserve"> con respuestas automáticas en el sitio web de </w:t>
-      </w:r>
-      <w:proofErr w:type="spellStart"/>
-      <w:r>
         <w:t>ModaClick</w:t>
-      </w:r>
-      <w:proofErr w:type="spellEnd"/>
-      <w:r>
-        <w:t>.</w:t>
-      </w:r>
-    </w:p>
-    <w:p>
-      <w:pPr>
-        <w:pStyle w:val="ListParagraph"/>
-        <w:numPr>
-          <w:ilvl w:val="0"/>
-          <w:numId w:val="2"/>
-        </w:numPr>
-        <w:spacing w:before="100" w:beforeAutospacing="1" w:after="100" w:afterAutospacing="1" w:line="240" w:lineRule="auto"/>
-        <w:jc w:val="both"/>
-      </w:pPr>
-      <w:r>
-        <w:t xml:space="preserve">Medir el impacto del </w:t>
-      </w:r>
-      <w:proofErr w:type="spellStart"/>
-      <w:r>
-        <w:t>chatbot</w:t>
-      </w:r>
-      <w:proofErr w:type="spellEnd"/>
-      <w:r>
-        <w:t xml:space="preserve"> en la atención al cliente y el tiempo de</w:t>
-      </w:r>
-      <w:r>
-        <w:t xml:space="preserve"> </w:t>
-      </w:r>
-      <w:r>
-        <w:t>respuesta.</w:t>
-      </w:r>
-    </w:p>
-    <w:p>
-      <w:pPr>
-        <w:numPr>
-          <w:ilvl w:val="0"/>
-          <w:numId w:val="2"/>
-        </w:numPr>
-        <w:jc w:val="both"/>
-      </w:pPr>
-      <w:r>
-        <w:t xml:space="preserve">Incrementar más las ventas de </w:t>
-      </w:r>
-      <w:r>
-        <w:t xml:space="preserve">la tienda gracias al </w:t>
-      </w:r>
-      <w:proofErr w:type="spellStart"/>
-      <w:r>
-        <w:t>chatbot</w:t>
       </w:r>
       <w:proofErr w:type="spellEnd"/>
       <w:r>
@@ -443,17 +319,8 @@
           <w:b/>
           <w:bCs/>
         </w:rPr>
-        <w:t xml:space="preserve">Analizar las preguntas frecuentes de los clientes para definir el contenido necesario del </w:t>
-      </w:r>
-      <w:proofErr w:type="spellStart"/>
-      <w:r>
-        <w:rPr>
-          <w:b/>
-          <w:bCs/>
-        </w:rPr>
-        <w:t>chatbot</w:t>
-      </w:r>
-      <w:proofErr w:type="spellEnd"/>
+        <w:t>Analizar las preguntas frecuentes de los clientes para definir el contenido necesario del chatbot</w:t>
+      </w:r>
     </w:p>
     <w:p>
       <w:pPr>
@@ -481,15 +348,7 @@
         <w:t>administrador de la tienda</w:t>
       </w:r>
       <w:r>
-        <w:t xml:space="preserve">, quiero ver cuáles son las preguntas más comunes que hacen los clientes, para que el </w:t>
-      </w:r>
-      <w:proofErr w:type="spellStart"/>
-      <w:r>
-        <w:t>chatbot</w:t>
-      </w:r>
-      <w:proofErr w:type="spellEnd"/>
-      <w:r>
-        <w:t xml:space="preserve"> las pueda responder.</w:t>
+        <w:t>, quiero ver cuáles son las preguntas más comunes que hacen los clientes, para que el chatbot las pueda responder.</w:t>
       </w:r>
     </w:p>
     <w:p>
@@ -505,7 +364,128 @@
           <w:b/>
           <w:bCs/>
         </w:rPr>
-        <w:t>HU1.2</w:t>
+        <w:t>HU1.</w:t>
+      </w:r>
+      <w:r>
+        <w:rPr>
+          <w:b/>
+          <w:bCs/>
+        </w:rPr>
+        <w:t>2</w:t>
+      </w:r>
+      <w:r>
+        <w:t xml:space="preserve">: </w:t>
+      </w:r>
+      <w:r>
+        <w:t xml:space="preserve">Como Distribuidor de moda, quiero ver cuáles son las modas de </w:t>
+      </w:r>
+      <w:r>
+        <w:t>mis clientes,</w:t>
+      </w:r>
+      <w:r>
+        <w:t xml:space="preserve"> para que el chatbot las pueda responder</w:t>
+      </w:r>
+    </w:p>
+    <w:p>
+      <w:pPr>
+        <w:numPr>
+          <w:ilvl w:val="0"/>
+          <w:numId w:val="3"/>
+        </w:numPr>
+        <w:jc w:val="both"/>
+      </w:pPr>
+      <w:r>
+        <w:rPr>
+          <w:b/>
+          <w:bCs/>
+        </w:rPr>
+        <w:t>HU1.</w:t>
+      </w:r>
+      <w:r>
+        <w:rPr>
+          <w:b/>
+          <w:bCs/>
+        </w:rPr>
+        <w:t>3</w:t>
+      </w:r>
+      <w:r>
+        <w:t xml:space="preserve">: </w:t>
+      </w:r>
+      <w:r>
+        <w:t xml:space="preserve">Como </w:t>
+      </w:r>
+      <w:r>
+        <w:t>distribuidor</w:t>
+      </w:r>
+      <w:r>
+        <w:t xml:space="preserve"> de comida quiero saber </w:t>
+      </w:r>
+      <w:r>
+        <w:t>qué</w:t>
+      </w:r>
+      <w:r>
+        <w:t xml:space="preserve"> tipo de comida prefiere la gente de mi </w:t>
+      </w:r>
+      <w:r>
+        <w:t>puesto, para</w:t>
+      </w:r>
+      <w:r>
+        <w:t xml:space="preserve"> que el chatbot pueda responder</w:t>
+      </w:r>
+      <w:r>
+        <w:t>.</w:t>
+      </w:r>
+    </w:p>
+    <w:p>
+      <w:pPr>
+        <w:numPr>
+          <w:ilvl w:val="0"/>
+          <w:numId w:val="3"/>
+        </w:numPr>
+        <w:jc w:val="both"/>
+      </w:pPr>
+      <w:r>
+        <w:rPr>
+          <w:b/>
+          <w:bCs/>
+        </w:rPr>
+        <w:t>HU1.</w:t>
+      </w:r>
+      <w:r>
+        <w:rPr>
+          <w:b/>
+          <w:bCs/>
+        </w:rPr>
+        <w:t>4</w:t>
+      </w:r>
+      <w:r>
+        <w:t xml:space="preserve">: </w:t>
+      </w:r>
+      <w:r>
+        <w:t>Como profesor de colegio quiero ver cuales son los problemas más difíciles, para que el chatbot las pueda responder</w:t>
+      </w:r>
+    </w:p>
+    <w:p>
+      <w:pPr>
+        <w:numPr>
+          <w:ilvl w:val="0"/>
+          <w:numId w:val="3"/>
+        </w:numPr>
+        <w:jc w:val="both"/>
+      </w:pPr>
+      <w:r>
+        <w:rPr>
+          <w:b/>
+          <w:bCs/>
+        </w:rPr>
+        <w:t>HU1.</w:t>
+      </w:r>
+      <w:r>
+        <w:rPr>
+          <w:b/>
+          <w:bCs/>
+        </w:rPr>
+        <w:t>5</w:t>
       </w:r>
       <w:r>
         <w:t xml:space="preserve">: Como </w:t>
@@ -515,19 +495,58 @@
           <w:i/>
           <w:iCs/>
         </w:rPr>
-        <w:t>desarrollador del sistema</w:t>
-      </w:r>
-      <w:r>
-        <w:t xml:space="preserve">, quiero tener acceso a los mensajes anteriores de los clientes para analizar qué información debe saber el </w:t>
-      </w:r>
-      <w:proofErr w:type="spellStart"/>
-      <w:r>
-        <w:t>chatbot</w:t>
-      </w:r>
-      <w:proofErr w:type="spellEnd"/>
-      <w:r>
-        <w:t>.</w:t>
-      </w:r>
+        <w:t>Creador de videojuegos</w:t>
+      </w:r>
+      <w:r>
+        <w:t xml:space="preserve">, quiero ver cuáles </w:t>
+      </w:r>
+      <w:r>
+        <w:t xml:space="preserve">son </w:t>
+      </w:r>
+      <w:r>
+        <w:t>los mejores géneros</w:t>
+      </w:r>
+      <w:r>
+        <w:t xml:space="preserve"> de videojuegos</w:t>
+      </w:r>
+      <w:r>
+        <w:t>, para que el chatbot las pueda responder.</w:t>
+      </w:r>
+    </w:p>
+    <w:p>
+      <w:pPr>
+        <w:numPr>
+          <w:ilvl w:val="0"/>
+          <w:numId w:val="3"/>
+        </w:numPr>
+        <w:jc w:val="both"/>
+      </w:pPr>
+      <w:r>
+        <w:rPr>
+          <w:b/>
+          <w:bCs/>
+        </w:rPr>
+        <w:t>HU1.</w:t>
+      </w:r>
+      <w:r>
+        <w:rPr>
+          <w:b/>
+          <w:bCs/>
+        </w:rPr>
+        <w:t>6</w:t>
+      </w:r>
+      <w:r>
+        <w:t>:</w:t>
+      </w:r>
+      <w:r>
+        <w:t xml:space="preserve"> </w:t>
+      </w:r>
+    </w:p>
+    <w:p>
+      <w:pPr>
+        <w:ind w:left="720"/>
+        <w:jc w:val="both"/>
+      </w:pPr>
     </w:p>
     <w:p>
       <w:pPr>
@@ -556,23 +575,7 @@
           <w:b/>
           <w:bCs/>
         </w:rPr>
-        <w:t xml:space="preserve">: Garantizar que el </w:t>
-      </w:r>
-      <w:proofErr w:type="spellStart"/>
-      <w:r>
-        <w:rPr>
-          <w:b/>
-          <w:bCs/>
-        </w:rPr>
-        <w:t>chatbot</w:t>
-      </w:r>
-      <w:proofErr w:type="spellEnd"/>
-      <w:r>
-        <w:rPr>
-          <w:b/>
-          <w:bCs/>
-        </w:rPr>
-        <w:t xml:space="preserve"> funcione sin errores ni fallas en todos los casos posibles de us</w:t>
+        <w:t>: Garantizar que el chatbot funcione sin errores ni fallas en todos los casos posibles de us</w:t>
       </w:r>
       <w:r>
         <w:rPr>
@@ -627,15 +630,7 @@
         <w:t>administrador del sistema</w:t>
       </w:r>
       <w:r>
-        <w:t xml:space="preserve">, quiero que el </w:t>
-      </w:r>
-      <w:proofErr w:type="spellStart"/>
-      <w:r>
-        <w:t>chatbot</w:t>
-      </w:r>
-      <w:proofErr w:type="spellEnd"/>
-      <w:r>
-        <w:t xml:space="preserve"> responda correctamente el 100% de las preguntas, sin errores, sin importar la forma en que se escriban.</w:t>
+        <w:t>, quiero que el chatbot responda correctamente el 100% de las preguntas, sin errores, sin importar la forma en que se escriban.</w:t>
       </w:r>
     </w:p>
     <w:p>
@@ -683,75 +678,7 @@
         <w:t>cliente nuevo</w:t>
       </w:r>
       <w:r>
-        <w:t xml:space="preserve">, quiero que el </w:t>
-      </w:r>
-      <w:proofErr w:type="spellStart"/>
-      <w:r>
-        <w:t>chatbot</w:t>
-      </w:r>
-      <w:proofErr w:type="spellEnd"/>
-      <w:r>
-        <w:t xml:space="preserve"> nunca falle ni se quede colgado, para tener una experiencia perfecta cada vez que lo uso.</w:t>
-      </w:r>
-    </w:p>
-    <w:p>
-      <w:pPr>
-        <w:jc w:val="both"/>
-        <w:rPr>
-          <w:b/>
-          <w:bCs/>
-        </w:rPr>
-      </w:pPr>
-      <w:r>
-        <w:rPr>
-          <w:b/>
-          <w:bCs/>
-        </w:rPr>
-        <w:t xml:space="preserve">Objetivo </w:t>
-      </w:r>
-      <w:r>
-        <w:rPr>
-          <w:b/>
-          <w:bCs/>
-        </w:rPr>
-        <w:t>3</w:t>
-      </w:r>
-      <w:r>
-        <w:rPr>
-          <w:b/>
-          <w:bCs/>
-        </w:rPr>
-        <w:t xml:space="preserve">: </w:t>
-      </w:r>
-      <w:r>
-        <w:rPr>
-          <w:b/>
-          <w:bCs/>
-        </w:rPr>
-        <w:t>D</w:t>
-      </w:r>
-      <w:r>
-        <w:rPr>
-          <w:b/>
-          <w:bCs/>
-        </w:rPr>
-        <w:t xml:space="preserve">esarrollar un </w:t>
-      </w:r>
-      <w:proofErr w:type="spellStart"/>
-      <w:r>
-        <w:rPr>
-          <w:b/>
-          <w:bCs/>
-        </w:rPr>
-        <w:t>chatbot</w:t>
-      </w:r>
-      <w:proofErr w:type="spellEnd"/>
-      <w:r>
-        <w:rPr>
-          <w:b/>
-          <w:bCs/>
-        </w:rPr>
-        <w:t xml:space="preserve"> con una interfaz muy bonita que refleje la identidad visual de la tienda</w:t>
+        <w:t>, quiero que el chatbot nunca falle ni se quede colgado, para tener una experiencia perfecta cada vez que lo uso.</w:t>
       </w:r>
     </w:p>
     <w:p>
@@ -772,7 +699,7 @@
           <w:b/>
           <w:bCs/>
         </w:rPr>
-        <w:t>HU</w:t>
+        <w:t>HU2.</w:t>
       </w:r>
       <w:r>
         <w:rPr>
@@ -786,28 +713,10 @@
           <w:b/>
           <w:bCs/>
         </w:rPr>
-        <w:t xml:space="preserve">.1: </w:t>
-      </w:r>
-      <w:r>
-        <w:t xml:space="preserve">Como </w:t>
-      </w:r>
-      <w:r>
-        <w:rPr>
-          <w:i/>
-          <w:iCs/>
-        </w:rPr>
-        <w:t>cliente frecuente</w:t>
-      </w:r>
-      <w:r>
-        <w:t xml:space="preserve">, quiero que el </w:t>
-      </w:r>
-      <w:proofErr w:type="spellStart"/>
-      <w:r>
-        <w:t>chatbot</w:t>
-      </w:r>
-      <w:proofErr w:type="spellEnd"/>
-      <w:r>
-        <w:t xml:space="preserve"> tenga colores llamativos y animaciones para sentir que estoy en una tienda moderna.</w:t>
+        <w:t xml:space="preserve">: </w:t>
+      </w:r>
+      <w:r>
+        <w:t>Como usuario de Android, quiero que el chatbot no falle en mi celular</w:t>
       </w:r>
     </w:p>
     <w:p>
@@ -828,7 +737,130 @@
           <w:b/>
           <w:bCs/>
         </w:rPr>
-        <w:t>HU</w:t>
+        <w:t>HU2.</w:t>
+      </w:r>
+      <w:r>
+        <w:rPr>
+          <w:b/>
+          <w:bCs/>
+        </w:rPr>
+        <w:t>4</w:t>
+      </w:r>
+      <w:r>
+        <w:rPr>
+          <w:b/>
+          <w:bCs/>
+        </w:rPr>
+        <w:t xml:space="preserve">: </w:t>
+      </w:r>
+      <w:r>
+        <w:t>Como profesor de matemáticas quiero que el chatbot nunca falle al momento de resolver problemas de matemáticas</w:t>
+      </w:r>
+      <w:r>
+        <w:t>.</w:t>
+      </w:r>
+    </w:p>
+    <w:p>
+      <w:pPr>
+        <w:pStyle w:val="ListParagraph"/>
+        <w:numPr>
+          <w:ilvl w:val="0"/>
+          <w:numId w:val="3"/>
+        </w:numPr>
+        <w:jc w:val="both"/>
+        <w:rPr>
+          <w:b/>
+          <w:bCs/>
+        </w:rPr>
+      </w:pPr>
+      <w:r>
+        <w:rPr>
+          <w:b/>
+          <w:bCs/>
+        </w:rPr>
+        <w:t>HU2.</w:t>
+      </w:r>
+      <w:r>
+        <w:rPr>
+          <w:b/>
+          <w:bCs/>
+        </w:rPr>
+        <w:t>5</w:t>
+      </w:r>
+      <w:r>
+        <w:rPr>
+          <w:b/>
+          <w:bCs/>
+        </w:rPr>
+        <w:t xml:space="preserve">: </w:t>
+      </w:r>
+      <w:r>
+        <w:t>Como escritor de libros quiero que el chatbot nunca falle al momento de pedir correcciones para mi libro que voy a publicar.</w:t>
+      </w:r>
+    </w:p>
+    <w:p>
+      <w:pPr>
+        <w:pStyle w:val="ListParagraph"/>
+        <w:numPr>
+          <w:ilvl w:val="0"/>
+          <w:numId w:val="3"/>
+        </w:numPr>
+        <w:jc w:val="both"/>
+        <w:rPr>
+          <w:b/>
+          <w:bCs/>
+        </w:rPr>
+      </w:pPr>
+      <w:r>
+        <w:rPr>
+          <w:b/>
+          <w:bCs/>
+        </w:rPr>
+        <w:t>HU2.</w:t>
+      </w:r>
+      <w:r>
+        <w:rPr>
+          <w:b/>
+          <w:bCs/>
+        </w:rPr>
+        <w:t>6</w:t>
+      </w:r>
+      <w:r>
+        <w:rPr>
+          <w:b/>
+          <w:bCs/>
+        </w:rPr>
+        <w:t xml:space="preserve">: </w:t>
+      </w:r>
+      <w:r>
+        <w:t>Como estudiante de la católica quiero que el chatbot tenga una base de datos grande para que me pueda ayudar con mis materias de la universidad</w:t>
+      </w:r>
+    </w:p>
+    <w:p>
+      <w:pPr>
+        <w:pStyle w:val="ListParagraph"/>
+        <w:jc w:val="both"/>
+        <w:rPr>
+          <w:b/>
+          <w:bCs/>
+        </w:rPr>
+      </w:pPr>
+    </w:p>
+    <w:p>
+      <w:pPr>
+        <w:jc w:val="both"/>
+        <w:rPr>
+          <w:b/>
+          <w:bCs/>
+        </w:rPr>
+      </w:pPr>
+      <w:r>
+        <w:rPr>
+          <w:b/>
+          <w:bCs/>
+        </w:rPr>
+        <w:lastRenderedPageBreak/>
+        <w:t xml:space="preserve">Objetivo </w:t>
       </w:r>
       <w:r>
         <w:rPr>
@@ -842,57 +874,6 @@
           <w:b/>
           <w:bCs/>
         </w:rPr>
-        <w:t xml:space="preserve">.2: </w:t>
-      </w:r>
-      <w:r>
-        <w:t xml:space="preserve">Como </w:t>
-      </w:r>
-      <w:r>
-        <w:rPr>
-          <w:i/>
-          <w:iCs/>
-        </w:rPr>
-        <w:t>diseñador gráfico</w:t>
-      </w:r>
-      <w:r>
-        <w:t xml:space="preserve">, quiero que el </w:t>
-      </w:r>
-      <w:proofErr w:type="spellStart"/>
-      <w:r>
-        <w:t>chatbot</w:t>
-      </w:r>
-      <w:proofErr w:type="spellEnd"/>
-      <w:r>
-        <w:t xml:space="preserve"> use la misma tipografía y estilo visual del logo de la tienda para mantener la coherencia de marca.</w:t>
-      </w:r>
-    </w:p>
-    <w:p>
-      <w:pPr>
-        <w:jc w:val="both"/>
-        <w:rPr>
-          <w:b/>
-          <w:bCs/>
-        </w:rPr>
-      </w:pPr>
-      <w:r>
-        <w:rPr>
-          <w:b/>
-          <w:bCs/>
-        </w:rPr>
-        <w:t xml:space="preserve">Objetivo </w:t>
-      </w:r>
-      <w:r>
-        <w:rPr>
-          <w:b/>
-          <w:bCs/>
-        </w:rPr>
-        <w:t>4</w:t>
-      </w:r>
-      <w:r>
-        <w:rPr>
-          <w:b/>
-          <w:bCs/>
-        </w:rPr>
         <w:t xml:space="preserve">: </w:t>
       </w:r>
       <w:r>
@@ -907,23 +888,7 @@
           <w:b/>
           <w:bCs/>
         </w:rPr>
-        <w:t xml:space="preserve">iseñar, entrenar e integrar el </w:t>
-      </w:r>
-      <w:proofErr w:type="spellStart"/>
-      <w:r>
-        <w:rPr>
-          <w:b/>
-          <w:bCs/>
-        </w:rPr>
-        <w:t>chatbot</w:t>
-      </w:r>
-      <w:proofErr w:type="spellEnd"/>
-      <w:r>
-        <w:rPr>
-          <w:b/>
-          <w:bCs/>
-        </w:rPr>
-        <w:t xml:space="preserve"> con respuestas automáticas en el sitio web de </w:t>
+        <w:t xml:space="preserve">iseñar, entrenar e integrar el chatbot con respuestas automáticas en el sitio web de </w:t>
       </w:r>
       <w:proofErr w:type="spellStart"/>
       <w:r>
@@ -955,7 +920,7 @@
           <w:b/>
           <w:bCs/>
         </w:rPr>
-        <w:t>4</w:t>
+        <w:t>3</w:t>
       </w:r>
       <w:r>
         <w:rPr>
@@ -975,15 +940,7 @@
         <w:t>cliente</w:t>
       </w:r>
       <w:r>
-        <w:t xml:space="preserve">, quiero que el </w:t>
-      </w:r>
-      <w:proofErr w:type="spellStart"/>
-      <w:r>
-        <w:t>chatbot</w:t>
-      </w:r>
-      <w:proofErr w:type="spellEnd"/>
-      <w:r>
-        <w:t xml:space="preserve"> me dé opciones claras para elegir, como "consultar horarios" o "preguntar por cambios".</w:t>
+        <w:t>, quiero que el chatbot me dé opciones claras para elegir, como "consultar horarios" o "preguntar por cambios".</w:t>
       </w:r>
     </w:p>
     <w:p>
@@ -1010,7 +967,7 @@
           <w:b/>
           <w:bCs/>
         </w:rPr>
-        <w:t>4</w:t>
+        <w:t>3</w:t>
       </w:r>
       <w:r>
         <w:rPr>
@@ -1030,15 +987,7 @@
         <w:t>equipo de diseño</w:t>
       </w:r>
       <w:r>
-        <w:t xml:space="preserve">, quiero planificar el orden de las respuestas del </w:t>
-      </w:r>
-      <w:proofErr w:type="spellStart"/>
-      <w:r>
-        <w:t>chatbot</w:t>
-      </w:r>
-      <w:proofErr w:type="spellEnd"/>
-      <w:r>
-        <w:t xml:space="preserve"> para que sea fácil de entender y usar.</w:t>
+        <w:t>, quiero planificar el orden de las respuestas del chatbot para que sea fácil de entender y usar.</w:t>
       </w:r>
     </w:p>
     <w:p>
@@ -1061,7 +1010,7 @@
           <w:b/>
           <w:bCs/>
         </w:rPr>
-        <w:t>4</w:t>
+        <w:t>3</w:t>
       </w:r>
       <w:r>
         <w:rPr>
@@ -1095,15 +1044,7 @@
         <w:t>desarrollador</w:t>
       </w:r>
       <w:r>
-        <w:t xml:space="preserve">, quiero agregar frases típicas como "¿Qué pasa si la ropa no me queda?" para que el </w:t>
-      </w:r>
-      <w:proofErr w:type="spellStart"/>
-      <w:r>
-        <w:t>chatbot</w:t>
-      </w:r>
-      <w:proofErr w:type="spellEnd"/>
-      <w:r>
-        <w:t xml:space="preserve"> sepa qué responder.</w:t>
+        <w:t>, quiero agregar frases típicas como "¿Qué pasa si la ropa no me queda?" para que el chatbot sepa qué responder.</w:t>
       </w:r>
     </w:p>
     <w:p>
@@ -1123,7 +1064,6 @@
           <w:b/>
           <w:bCs/>
         </w:rPr>
-        <w:lastRenderedPageBreak/>
         <w:t>HU</w:t>
       </w:r>
       <w:r>
@@ -1131,7 +1071,7 @@
           <w:b/>
           <w:bCs/>
         </w:rPr>
-        <w:t>4</w:t>
+        <w:t>3</w:t>
       </w:r>
       <w:r>
         <w:rPr>
@@ -1165,15 +1105,7 @@
         <w:t>administrador</w:t>
       </w:r>
       <w:r>
-        <w:t xml:space="preserve">, quiero asegurarme de que el </w:t>
-      </w:r>
-      <w:proofErr w:type="spellStart"/>
-      <w:r>
-        <w:t>chatbot</w:t>
-      </w:r>
-      <w:proofErr w:type="spellEnd"/>
-      <w:r>
-        <w:t xml:space="preserve"> dé respuestas correctas sobre políticas de entrega y devolución.</w:t>
+        <w:t>, quiero asegurarme de que el chatbot dé respuestas correctas sobre políticas de entrega y devolución.</w:t>
       </w:r>
     </w:p>
     <w:p>
@@ -1189,7 +1121,21 @@
           <w:b/>
           <w:bCs/>
         </w:rPr>
-        <w:t>HU4.</w:t>
+        <w:t>HU</w:t>
+      </w:r>
+      <w:r>
+        <w:rPr>
+          <w:b/>
+          <w:bCs/>
+        </w:rPr>
+        <w:t>3</w:t>
+      </w:r>
+      <w:r>
+        <w:rPr>
+          <w:b/>
+          <w:bCs/>
+        </w:rPr>
+        <w:t>.</w:t>
       </w:r>
       <w:r>
         <w:rPr>
@@ -1216,15 +1162,7 @@
         <w:t>cliente</w:t>
       </w:r>
       <w:r>
-        <w:t xml:space="preserve">, quiero ver el </w:t>
-      </w:r>
-      <w:proofErr w:type="spellStart"/>
-      <w:r>
-        <w:t>chatbot</w:t>
-      </w:r>
-      <w:proofErr w:type="spellEnd"/>
-      <w:r>
-        <w:t xml:space="preserve"> disponible en la esquina del sitio web para poder hacer preguntas en cualquier momento.</w:t>
+        <w:t>, quiero ver el chatbot disponible en la esquina del sitio web para poder hacer preguntas en cualquier momento.</w:t>
       </w:r>
     </w:p>
     <w:p>
@@ -1244,7 +1182,21 @@
           <w:b/>
           <w:bCs/>
         </w:rPr>
-        <w:t>HU4.</w:t>
+        <w:t>HU</w:t>
+      </w:r>
+      <w:r>
+        <w:rPr>
+          <w:b/>
+          <w:bCs/>
+        </w:rPr>
+        <w:t>3</w:t>
+      </w:r>
+      <w:r>
+        <w:rPr>
+          <w:b/>
+          <w:bCs/>
+        </w:rPr>
+        <w:t>.</w:t>
       </w:r>
       <w:r>
         <w:rPr>
@@ -1271,314 +1223,7 @@
         <w:t>técnico web</w:t>
       </w:r>
       <w:r>
-        <w:t xml:space="preserve">, quiero que el </w:t>
-      </w:r>
-      <w:proofErr w:type="spellStart"/>
-      <w:r>
-        <w:t>chatbot</w:t>
-      </w:r>
-      <w:proofErr w:type="spellEnd"/>
-      <w:r>
-        <w:t xml:space="preserve"> funcione sin afectar el diseño ni la velocidad del sitio.</w:t>
-      </w:r>
-    </w:p>
-    <w:p>
-      <w:pPr>
-        <w:jc w:val="both"/>
-        <w:rPr>
-          <w:b/>
-          <w:bCs/>
-        </w:rPr>
-      </w:pPr>
-      <w:r>
-        <w:rPr>
-          <w:b/>
-          <w:bCs/>
-        </w:rPr>
-        <w:t xml:space="preserve">Objetivo </w:t>
-      </w:r>
-      <w:r>
-        <w:rPr>
-          <w:b/>
-          <w:bCs/>
-        </w:rPr>
-        <w:t>5</w:t>
-      </w:r>
-      <w:r>
-        <w:rPr>
-          <w:b/>
-          <w:bCs/>
-        </w:rPr>
-        <w:t xml:space="preserve">: </w:t>
-      </w:r>
-      <w:r>
-        <w:rPr>
-          <w:b/>
-          <w:bCs/>
-        </w:rPr>
-        <w:t>M</w:t>
-      </w:r>
-      <w:r>
-        <w:rPr>
-          <w:b/>
-          <w:bCs/>
-        </w:rPr>
-        <w:t xml:space="preserve">edir el impacto del </w:t>
-      </w:r>
-      <w:proofErr w:type="spellStart"/>
-      <w:r>
-        <w:rPr>
-          <w:b/>
-          <w:bCs/>
-        </w:rPr>
-        <w:t>chatbot</w:t>
-      </w:r>
-      <w:proofErr w:type="spellEnd"/>
-      <w:r>
-        <w:rPr>
-          <w:b/>
-          <w:bCs/>
-        </w:rPr>
-        <w:t xml:space="preserve"> en la atención al cliente y el tiempo de respuesta</w:t>
-      </w:r>
-    </w:p>
-    <w:p>
-      <w:pPr>
-        <w:numPr>
-          <w:ilvl w:val="0"/>
-          <w:numId w:val="6"/>
-        </w:numPr>
-        <w:jc w:val="both"/>
-        <w:rPr>
-          <w:b/>
-          <w:bCs/>
-        </w:rPr>
-      </w:pPr>
-      <w:r>
-        <w:rPr>
-          <w:b/>
-          <w:bCs/>
-        </w:rPr>
-        <w:t xml:space="preserve">HU5.1: </w:t>
-      </w:r>
-      <w:r>
-        <w:t xml:space="preserve">Como </w:t>
-      </w:r>
-      <w:r>
-        <w:rPr>
-          <w:i/>
-          <w:iCs/>
-        </w:rPr>
-        <w:t>dueño del negocio</w:t>
-      </w:r>
-      <w:r>
-        <w:t xml:space="preserve">, quiero ver si bajó el número de mensajes sin responder desde que usamos el </w:t>
-      </w:r>
-      <w:proofErr w:type="spellStart"/>
-      <w:r>
-        <w:t>chatbot</w:t>
-      </w:r>
-      <w:proofErr w:type="spellEnd"/>
-      <w:r>
-        <w:t>.</w:t>
-      </w:r>
-    </w:p>
-    <w:p>
-      <w:pPr>
-        <w:numPr>
-          <w:ilvl w:val="0"/>
-          <w:numId w:val="6"/>
-        </w:numPr>
-        <w:jc w:val="both"/>
-      </w:pPr>
-      <w:r>
-        <w:rPr>
-          <w:b/>
-          <w:bCs/>
-        </w:rPr>
-        <w:t xml:space="preserve">HU5.2: </w:t>
-      </w:r>
-      <w:r>
-        <w:t xml:space="preserve">Como </w:t>
-      </w:r>
-      <w:r>
-        <w:rPr>
-          <w:i/>
-          <w:iCs/>
-        </w:rPr>
-        <w:t>cliente frecuente</w:t>
-      </w:r>
-      <w:r>
-        <w:t xml:space="preserve">, quiero que el </w:t>
-      </w:r>
-      <w:proofErr w:type="spellStart"/>
-      <w:r>
-        <w:t>chatbot</w:t>
-      </w:r>
-      <w:proofErr w:type="spellEnd"/>
-      <w:r>
-        <w:t xml:space="preserve"> me ayude a resolver mis dudas más rápido que antes.</w:t>
-      </w:r>
-    </w:p>
-    <w:p>
-      <w:pPr>
-        <w:jc w:val="both"/>
-        <w:rPr>
-          <w:b/>
-          <w:bCs/>
-        </w:rPr>
-      </w:pPr>
-      <w:r>
-        <w:rPr>
-          <w:b/>
-          <w:bCs/>
-        </w:rPr>
-        <w:t xml:space="preserve">Objetivo </w:t>
-      </w:r>
-      <w:r>
-        <w:rPr>
-          <w:b/>
-          <w:bCs/>
-        </w:rPr>
-        <w:t>6</w:t>
-      </w:r>
-      <w:r>
-        <w:rPr>
-          <w:b/>
-          <w:bCs/>
-        </w:rPr>
-        <w:t xml:space="preserve">: </w:t>
-      </w:r>
-      <w:r>
-        <w:rPr>
-          <w:b/>
-          <w:bCs/>
-        </w:rPr>
-        <w:t>I</w:t>
-      </w:r>
-      <w:r>
-        <w:rPr>
-          <w:b/>
-          <w:bCs/>
-        </w:rPr>
-        <w:t xml:space="preserve">ncrementar más las ventas de la tienda gracias al </w:t>
-      </w:r>
-      <w:proofErr w:type="spellStart"/>
-      <w:r>
-        <w:rPr>
-          <w:b/>
-          <w:bCs/>
-        </w:rPr>
-        <w:t>chatbot</w:t>
-      </w:r>
-      <w:proofErr w:type="spellEnd"/>
-    </w:p>
-    <w:p>
-      <w:pPr>
-        <w:pStyle w:val="ListParagraph"/>
-        <w:numPr>
-          <w:ilvl w:val="0"/>
-          <w:numId w:val="6"/>
-        </w:numPr>
-        <w:jc w:val="both"/>
-        <w:rPr>
-          <w:b/>
-          <w:bCs/>
-        </w:rPr>
-      </w:pPr>
-      <w:r>
-        <w:rPr>
-          <w:b/>
-          <w:bCs/>
-        </w:rPr>
-        <w:t>HU</w:t>
-      </w:r>
-      <w:r>
-        <w:rPr>
-          <w:b/>
-          <w:bCs/>
-        </w:rPr>
-        <w:t>6</w:t>
-      </w:r>
-      <w:r>
-        <w:rPr>
-          <w:b/>
-          <w:bCs/>
-        </w:rPr>
-        <w:t xml:space="preserve">.1: </w:t>
-      </w:r>
-      <w:r>
-        <w:t xml:space="preserve">Como </w:t>
-      </w:r>
-      <w:r>
-        <w:rPr>
-          <w:i/>
-          <w:iCs/>
-        </w:rPr>
-        <w:t>dueño de la tienda</w:t>
-      </w:r>
-      <w:r>
-        <w:t xml:space="preserve">, quiero que el </w:t>
-      </w:r>
-      <w:proofErr w:type="spellStart"/>
-      <w:r>
-        <w:t>chatbot</w:t>
-      </w:r>
-      <w:proofErr w:type="spellEnd"/>
-      <w:r>
-        <w:t xml:space="preserve"> convenza a los clientes de comprar más productos, para aumentar las ventas mensuales.</w:t>
-      </w:r>
-    </w:p>
-    <w:p>
-      <w:pPr>
-        <w:pStyle w:val="ListParagraph"/>
-        <w:numPr>
-          <w:ilvl w:val="0"/>
-          <w:numId w:val="6"/>
-        </w:numPr>
-        <w:jc w:val="both"/>
-      </w:pPr>
-      <w:r>
-        <w:rPr>
-          <w:b/>
-          <w:bCs/>
-        </w:rPr>
-        <w:t>HU</w:t>
-      </w:r>
-      <w:r>
-        <w:rPr>
-          <w:b/>
-          <w:bCs/>
-        </w:rPr>
-        <w:t>6</w:t>
-      </w:r>
-      <w:r>
-        <w:rPr>
-          <w:b/>
-          <w:bCs/>
-        </w:rPr>
-        <w:t xml:space="preserve">.2: </w:t>
-      </w:r>
-      <w:r>
-        <w:t xml:space="preserve">Como </w:t>
-      </w:r>
-      <w:r>
-        <w:rPr>
-          <w:i/>
-          <w:iCs/>
-        </w:rPr>
-        <w:t>cliente indeciso</w:t>
-      </w:r>
-      <w:r>
-        <w:t xml:space="preserve">, quiero que el </w:t>
-      </w:r>
-      <w:proofErr w:type="spellStart"/>
-      <w:r>
-        <w:t>chatbot</w:t>
-      </w:r>
-      <w:proofErr w:type="spellEnd"/>
-      <w:r>
-        <w:t xml:space="preserve"> me ofrezca productos similares automáticamente para que termine comprando algo.</w:t>
+        <w:t>, quiero que el chatbot funcione sin afectar el diseño ni la velocidad del sitio.</w:t>
       </w:r>
     </w:p>
     <w:p>
@@ -1588,94 +1233,92 @@
     </w:p>
     <w:p>
       <w:pPr>
-        <w:jc w:val="both"/>
+        <w:jc w:val="center"/>
         <w:rPr>
           <w:b/>
           <w:bCs/>
           <w:sz w:val="32"/>
           <w:szCs w:val="32"/>
-        </w:rPr>
-      </w:pPr>
+          <w:lang w:val="en-US"/>
+        </w:rPr>
+      </w:pPr>
+      <w:r>
+        <w:rPr>
+          <w:noProof/>
+        </w:rPr>
+        <w:lastRenderedPageBreak/>
+        <w:drawing>
+          <wp:anchor distT="0" distB="0" distL="114300" distR="114300" simplePos="0" relativeHeight="251659264" behindDoc="1" locked="0" layoutInCell="1" allowOverlap="1" wp14:anchorId="4F963DA8" wp14:editId="3C0DBC5A">
+            <wp:simplePos x="0" y="0"/>
+            <wp:positionH relativeFrom="margin">
+              <wp:align>center</wp:align>
+            </wp:positionH>
+            <wp:positionV relativeFrom="paragraph">
+              <wp:posOffset>394970</wp:posOffset>
+            </wp:positionV>
+            <wp:extent cx="7010400" cy="6327971"/>
+            <wp:effectExtent l="0" t="0" r="0" b="0"/>
+            <wp:wrapNone/>
+            <wp:docPr id="426266930" name="Picture 1"/>
+            <wp:cNvGraphicFramePr>
+              <a:graphicFrameLocks xmlns:a="http://schemas.openxmlformats.org/drawingml/2006/main" noChangeAspect="1"/>
+            </wp:cNvGraphicFramePr>
+            <a:graphic xmlns:a="http://schemas.openxmlformats.org/drawingml/2006/main">
+              <a:graphicData uri="http://schemas.openxmlformats.org/drawingml/2006/picture">
+                <pic:pic xmlns:pic="http://schemas.openxmlformats.org/drawingml/2006/picture">
+                  <pic:nvPicPr>
+                    <pic:cNvPr id="0" name="Picture 1"/>
+                    <pic:cNvPicPr>
+                      <a:picLocks noChangeAspect="1" noChangeArrowheads="1"/>
+                    </pic:cNvPicPr>
+                  </pic:nvPicPr>
+                  <pic:blipFill>
+                    <a:blip r:embed="rId5" cstate="print">
+                      <a:extLst>
+                        <a:ext uri="{28A0092B-C50C-407E-A947-70E740481C1C}">
+                          <a14:useLocalDpi xmlns:a14="http://schemas.microsoft.com/office/drawing/2010/main" val="0"/>
+                        </a:ext>
+                      </a:extLst>
+                    </a:blip>
+                    <a:srcRect/>
+                    <a:stretch>
+                      <a:fillRect/>
+                    </a:stretch>
+                  </pic:blipFill>
+                  <pic:spPr bwMode="auto">
+                    <a:xfrm>
+                      <a:off x="0" y="0"/>
+                      <a:ext cx="7010400" cy="6327971"/>
+                    </a:xfrm>
+                    <a:prstGeom prst="rect">
+                      <a:avLst/>
+                    </a:prstGeom>
+                    <a:noFill/>
+                    <a:ln>
+                      <a:noFill/>
+                    </a:ln>
+                  </pic:spPr>
+                </pic:pic>
+              </a:graphicData>
+            </a:graphic>
+            <wp14:sizeRelH relativeFrom="margin">
+              <wp14:pctWidth>0</wp14:pctWidth>
+            </wp14:sizeRelH>
+            <wp14:sizeRelV relativeFrom="margin">
+              <wp14:pctHeight>0</wp14:pctHeight>
+            </wp14:sizeRelV>
+          </wp:anchor>
+        </w:drawing>
+      </w:r>
       <w:r>
         <w:rPr>
           <w:b/>
           <w:bCs/>
           <w:sz w:val="32"/>
           <w:szCs w:val="32"/>
-        </w:rPr>
-        <w:lastRenderedPageBreak/>
+          <w:lang w:val="en-US"/>
+        </w:rPr>
         <w:t>WBS</w:t>
-      </w:r>
-    </w:p>
-    <w:p>
-      <w:pPr>
-        <w:pStyle w:val="ListParagraph"/>
-        <w:numPr>
-          <w:ilvl w:val="0"/>
-          <w:numId w:val="6"/>
-        </w:numPr>
-        <w:jc w:val="both"/>
-        <w:rPr>
-          <w:highlight w:val="yellow"/>
-        </w:rPr>
-      </w:pPr>
-      <w:r>
-        <w:rPr>
-          <w:highlight w:val="yellow"/>
-        </w:rPr>
-        <w:t>Dibujar en un WBS los objetivos específicos y las historias de usuario. El título debe ser “</w:t>
-      </w:r>
-      <w:proofErr w:type="spellStart"/>
-      <w:r>
-        <w:rPr>
-          <w:highlight w:val="yellow"/>
-        </w:rPr>
-        <w:t>ModaClick</w:t>
-      </w:r>
-      <w:proofErr w:type="spellEnd"/>
-      <w:r>
-        <w:rPr>
-          <w:highlight w:val="yellow"/>
-        </w:rPr>
-        <w:t>”.</w:t>
-      </w:r>
-    </w:p>
-    <w:p>
-      <w:pPr>
-        <w:pStyle w:val="ListParagraph"/>
-        <w:numPr>
-          <w:ilvl w:val="0"/>
-          <w:numId w:val="6"/>
-        </w:numPr>
-        <w:jc w:val="both"/>
-        <w:rPr>
-          <w:highlight w:val="yellow"/>
-        </w:rPr>
-      </w:pPr>
-      <w:r>
-        <w:rPr>
-          <w:highlight w:val="yellow"/>
-        </w:rPr>
-        <w:t>Adjuntar una imagen en este apartado.</w:t>
-      </w:r>
-    </w:p>
-    <w:p>
-      <w:pPr>
-        <w:pStyle w:val="ListParagraph"/>
-        <w:numPr>
-          <w:ilvl w:val="0"/>
-          <w:numId w:val="6"/>
-        </w:numPr>
-        <w:jc w:val="both"/>
-        <w:rPr>
-          <w:highlight w:val="yellow"/>
-        </w:rPr>
-      </w:pPr>
-      <w:r>
-        <w:rPr>
-          <w:highlight w:val="yellow"/>
-        </w:rPr>
-        <w:t>La misma imagen debe estar en la carpeta “Anexos”.</w:t>
       </w:r>
     </w:p>
     <w:p>
@@ -1694,109 +1337,89 @@
         </w:rPr>
       </w:pPr>
       <w:r>
+        <w:lastRenderedPageBreak/>
+        <w:drawing>
+          <wp:anchor distT="0" distB="0" distL="114300" distR="114300" simplePos="0" relativeHeight="251658240" behindDoc="1" locked="0" layoutInCell="1" allowOverlap="1" wp14:anchorId="631AC7CC" wp14:editId="5340A7D4">
+            <wp:simplePos x="0" y="0"/>
+            <wp:positionH relativeFrom="margin">
+              <wp:align>center</wp:align>
+            </wp:positionH>
+            <wp:positionV relativeFrom="paragraph">
+              <wp:posOffset>567055</wp:posOffset>
+            </wp:positionV>
+            <wp:extent cx="6724650" cy="4037965"/>
+            <wp:effectExtent l="0" t="0" r="0" b="635"/>
+            <wp:wrapTight wrapText="bothSides">
+              <wp:wrapPolygon edited="0">
+                <wp:start x="0" y="0"/>
+                <wp:lineTo x="0" y="21501"/>
+                <wp:lineTo x="21539" y="21501"/>
+                <wp:lineTo x="21539" y="0"/>
+                <wp:lineTo x="0" y="0"/>
+              </wp:wrapPolygon>
+            </wp:wrapTight>
+            <wp:docPr id="959157300" name="Picture 1"/>
+            <wp:cNvGraphicFramePr>
+              <a:graphicFrameLocks xmlns:a="http://schemas.openxmlformats.org/drawingml/2006/main" noChangeAspect="1"/>
+            </wp:cNvGraphicFramePr>
+            <a:graphic xmlns:a="http://schemas.openxmlformats.org/drawingml/2006/main">
+              <a:graphicData uri="http://schemas.openxmlformats.org/drawingml/2006/picture">
+                <pic:pic xmlns:pic="http://schemas.openxmlformats.org/drawingml/2006/picture">
+                  <pic:nvPicPr>
+                    <pic:cNvPr id="959157300" name=""/>
+                    <pic:cNvPicPr/>
+                  </pic:nvPicPr>
+                  <pic:blipFill>
+                    <a:blip r:embed="rId6">
+                      <a:extLst>
+                        <a:ext uri="{28A0092B-C50C-407E-A947-70E740481C1C}">
+                          <a14:useLocalDpi xmlns:a14="http://schemas.microsoft.com/office/drawing/2010/main" val="0"/>
+                        </a:ext>
+                      </a:extLst>
+                    </a:blip>
+                    <a:stretch>
+                      <a:fillRect/>
+                    </a:stretch>
+                  </pic:blipFill>
+                  <pic:spPr>
+                    <a:xfrm>
+                      <a:off x="0" y="0"/>
+                      <a:ext cx="6724650" cy="4037965"/>
+                    </a:xfrm>
+                    <a:prstGeom prst="rect">
+                      <a:avLst/>
+                    </a:prstGeom>
+                  </pic:spPr>
+                </pic:pic>
+              </a:graphicData>
+            </a:graphic>
+            <wp14:sizeRelH relativeFrom="margin">
+              <wp14:pctWidth>0</wp14:pctWidth>
+            </wp14:sizeRelH>
+            <wp14:sizeRelV relativeFrom="margin">
+              <wp14:pctHeight>0</wp14:pctHeight>
+            </wp14:sizeRelV>
+          </wp:anchor>
+        </w:drawing>
+      </w:r>
+      <w:r>
         <w:rPr>
           <w:b/>
           <w:bCs/>
           <w:sz w:val="32"/>
           <w:szCs w:val="32"/>
         </w:rPr>
-        <w:lastRenderedPageBreak/>
         <w:t>Diagrama de Gantt</w:t>
       </w:r>
     </w:p>
     <w:p>
       <w:pPr>
         <w:pStyle w:val="ListParagraph"/>
-        <w:numPr>
-          <w:ilvl w:val="0"/>
-          <w:numId w:val="6"/>
-        </w:numPr>
         <w:jc w:val="both"/>
         <w:rPr>
           <w:highlight w:val="yellow"/>
         </w:rPr>
       </w:pPr>
-      <w:r>
-        <w:rPr>
-          <w:highlight w:val="yellow"/>
-        </w:rPr>
-        <w:t xml:space="preserve">Dibujar en un </w:t>
-      </w:r>
-      <w:r>
-        <w:rPr>
-          <w:highlight w:val="yellow"/>
-        </w:rPr>
-        <w:t>Diagrama de Gantt</w:t>
-      </w:r>
-      <w:r>
-        <w:rPr>
-          <w:highlight w:val="yellow"/>
-        </w:rPr>
-        <w:t xml:space="preserve"> los objetivos específicos y las historias de usuario</w:t>
-      </w:r>
-      <w:r>
-        <w:rPr>
-          <w:highlight w:val="yellow"/>
-        </w:rPr>
-        <w:t xml:space="preserve"> con sus fechas de trabajo.</w:t>
-      </w:r>
-    </w:p>
-    <w:p>
-      <w:pPr>
-        <w:pStyle w:val="ListParagraph"/>
-        <w:numPr>
-          <w:ilvl w:val="0"/>
-          <w:numId w:val="6"/>
-        </w:numPr>
-        <w:jc w:val="both"/>
-        <w:rPr>
-          <w:highlight w:val="yellow"/>
-        </w:rPr>
-      </w:pPr>
-      <w:r>
-        <w:rPr>
-          <w:highlight w:val="yellow"/>
-        </w:rPr>
-        <w:t>Se recomienda que las tareas tengan una duración de 2-6 semanas.</w:t>
-      </w:r>
-    </w:p>
-    <w:p>
-      <w:pPr>
-        <w:pStyle w:val="ListParagraph"/>
-        <w:numPr>
-          <w:ilvl w:val="0"/>
-          <w:numId w:val="6"/>
-        </w:numPr>
-        <w:jc w:val="both"/>
-        <w:rPr>
-          <w:highlight w:val="yellow"/>
-        </w:rPr>
-      </w:pPr>
-      <w:r>
-        <w:rPr>
-          <w:highlight w:val="yellow"/>
-        </w:rPr>
-        <w:t>Adjuntar una imagen en este apartado.</w:t>
-      </w:r>
-    </w:p>
-    <w:p>
-      <w:pPr>
-        <w:pStyle w:val="ListParagraph"/>
-        <w:numPr>
-          <w:ilvl w:val="0"/>
-          <w:numId w:val="6"/>
-        </w:numPr>
-        <w:jc w:val="both"/>
-        <w:rPr>
-          <w:highlight w:val="yellow"/>
-        </w:rPr>
-      </w:pPr>
-      <w:r>
-        <w:rPr>
-          <w:highlight w:val="yellow"/>
-        </w:rPr>
-        <w:t>La misma imagen debe estar en la carpeta “Anexos”.</w:t>
-      </w:r>
     </w:p>
     <w:p>
       <w:r>
@@ -1837,7 +1460,7 @@
           <w:b/>
           <w:bCs/>
         </w:rPr>
-        <w:t xml:space="preserve">Implementación de </w:t>
+        <w:t xml:space="preserve">Implementación de Chatbot en </w:t>
       </w:r>
       <w:proofErr w:type="spellStart"/>
       <w:r>
@@ -1845,25 +1468,9 @@
           <w:b/>
           <w:bCs/>
         </w:rPr>
-        <w:t>Chatbot</w:t>
+        <w:t>ModaClick</w:t>
       </w:r>
       <w:proofErr w:type="spellEnd"/>
-      <w:r>
-        <w:rPr>
-          <w:b/>
-          <w:bCs/>
-        </w:rPr>
-        <w:t xml:space="preserve"> en </w:t>
-      </w:r>
-      <w:proofErr w:type="spellStart"/>
-      <w:r>
-        <w:rPr>
-          <w:b/>
-          <w:bCs/>
-        </w:rPr>
-        <w:t>ModaClick</w:t>
-      </w:r>
-      <w:proofErr w:type="spellEnd"/>
     </w:p>
     <w:p>
       <w:pPr>
@@ -1882,15 +1489,7 @@
         <w:jc w:val="both"/>
       </w:pPr>
       <w:r>
-        <w:t xml:space="preserve">Mejorar la atención al cliente y optimizar los recursos humanos mediante la incorporación de un </w:t>
-      </w:r>
-      <w:proofErr w:type="spellStart"/>
-      <w:r>
-        <w:t>chatbot</w:t>
-      </w:r>
-      <w:proofErr w:type="spellEnd"/>
-      <w:r>
-        <w:t xml:space="preserve"> que responda consultas frecuentes en la tienda online de ropa "</w:t>
+        <w:t>Mejorar la atención al cliente y optimizar los recursos humanos mediante la incorporación de un chatbot que responda consultas frecuentes en la tienda online de ropa "</w:t>
       </w:r>
       <w:proofErr w:type="spellStart"/>
       <w:r>
@@ -2089,7 +1688,10 @@
         <w:t>T4.</w:t>
       </w:r>
       <w:r>
-        <w:t xml:space="preserve"> _______________________________________________________</w:t>
+        <w:t xml:space="preserve"> </w:t>
+      </w:r>
+      <w:r>
+        <w:t>Atender las consultas que el chatbot no pueda resolver.</w:t>
       </w:r>
     </w:p>
     <w:p>
@@ -2101,15 +1703,7 @@
         <w:jc w:val="both"/>
       </w:pPr>
       <w:r>
-        <w:t xml:space="preserve">T5. Definir en qué momentos y canales operará el </w:t>
-      </w:r>
-      <w:proofErr w:type="spellStart"/>
-      <w:r>
-        <w:t>chatbot</w:t>
-      </w:r>
-      <w:proofErr w:type="spellEnd"/>
-      <w:r>
-        <w:t xml:space="preserve"> (web, redes, etc.).</w:t>
+        <w:t>T5. Definir en qué momentos y canales operará el chatbot (web, redes, etc.).</w:t>
       </w:r>
     </w:p>
     <w:p>
@@ -2133,15 +1727,7 @@
         <w:jc w:val="both"/>
       </w:pPr>
       <w:r>
-        <w:t xml:space="preserve">T6. Asignar responsables para revisar métricas semanales del </w:t>
-      </w:r>
-      <w:proofErr w:type="spellStart"/>
-      <w:r>
-        <w:t>chatbot</w:t>
-      </w:r>
-      <w:proofErr w:type="spellEnd"/>
-      <w:r>
-        <w:t>.</w:t>
+        <w:t>T6. Asignar responsables para revisar métricas semanales del chatbot.</w:t>
       </w:r>
     </w:p>
     <w:p>
@@ -2158,13 +1744,8 @@
       <w:r>
         <w:t xml:space="preserve"> </w:t>
       </w:r>
-      <w:proofErr w:type="gramStart"/>
-      <w:r>
-        <w:t>_</w:t>
-      </w:r>
-      <w:proofErr w:type="gramEnd"/>
-      <w:r>
-        <w:t>_______________________________________________________</w:t>
+      <w:r>
+        <w:t>Evaluar si el chatbot reduce el tiempo promedio de atención.</w:t>
       </w:r>
     </w:p>
     <w:p>
@@ -2176,15 +1757,7 @@
         <w:jc w:val="both"/>
       </w:pPr>
       <w:r>
-        <w:t xml:space="preserve">T8. Recopilar comentarios de los clientes sobre la utilidad del </w:t>
-      </w:r>
-      <w:proofErr w:type="spellStart"/>
-      <w:r>
-        <w:t>chatbot</w:t>
-      </w:r>
-      <w:proofErr w:type="spellEnd"/>
-      <w:r>
-        <w:t>.</w:t>
+        <w:t>T8. Recopilar comentarios de los clientes sobre la utilidad del chatbot.</w:t>
       </w:r>
     </w:p>
     <w:p>
@@ -2213,13 +1786,8 @@
       <w:r>
         <w:t xml:space="preserve"> </w:t>
       </w:r>
-      <w:proofErr w:type="gramStart"/>
-      <w:r>
-        <w:t>_</w:t>
-      </w:r>
-      <w:proofErr w:type="gramEnd"/>
-      <w:r>
-        <w:t>_______________________________________________________</w:t>
+      <w:r>
+        <w:t>Proponer mejoras al flujo de atención integrando el chatbot con promociones. Responsable de Comunicación y Marketing (CM)</w:t>
       </w:r>
     </w:p>
     <w:p>
@@ -2243,15 +1811,7 @@
         <w:jc w:val="both"/>
       </w:pPr>
       <w:r>
-        <w:t xml:space="preserve">T11. Diseñar la campaña de lanzamiento del </w:t>
-      </w:r>
-      <w:proofErr w:type="spellStart"/>
-      <w:r>
-        <w:t>chatbot</w:t>
-      </w:r>
-      <w:proofErr w:type="spellEnd"/>
-      <w:r>
-        <w:t xml:space="preserve"> en redes sociales.</w:t>
+        <w:t>T11. Diseñar la campaña de lanzamiento del chatbot en redes sociales.</w:t>
       </w:r>
     </w:p>
     <w:p>
@@ -2263,15 +1823,7 @@
         <w:jc w:val="both"/>
       </w:pPr>
       <w:r>
-        <w:t xml:space="preserve">T12. Elaborar mensajes publicitarios amigables para explicar el uso del </w:t>
-      </w:r>
-      <w:proofErr w:type="spellStart"/>
-      <w:r>
-        <w:t>chatbot</w:t>
-      </w:r>
-      <w:proofErr w:type="spellEnd"/>
-      <w:r>
-        <w:t>.</w:t>
+        <w:t>T12. Elaborar mensajes publicitarios amigables para explicar el uso del chatbot.</w:t>
       </w:r>
     </w:p>
     <w:p>
@@ -2283,6 +1835,7 @@
         <w:jc w:val="both"/>
       </w:pPr>
       <w:r>
+        <w:lastRenderedPageBreak/>
         <w:t>T13. Coordinar con AO para garantizar que la comunicación sea coherente con la experiencia real.</w:t>
       </w:r>
     </w:p>
@@ -2295,19 +1848,13 @@
         <w:jc w:val="both"/>
       </w:pPr>
       <w:r>
-        <w:lastRenderedPageBreak/>
         <w:t>T14.</w:t>
       </w:r>
       <w:r>
         <w:t xml:space="preserve"> </w:t>
       </w:r>
-      <w:proofErr w:type="gramStart"/>
-      <w:r>
-        <w:t>_</w:t>
-      </w:r>
-      <w:proofErr w:type="gramEnd"/>
-      <w:r>
-        <w:t>_______________________________________________________</w:t>
+      <w:r>
+        <w:t>Medir el impacto de la campaña de lanzamiento en tráfico y consultas.</w:t>
       </w:r>
     </w:p>
     <w:p>
@@ -2319,15 +1866,7 @@
         <w:jc w:val="both"/>
       </w:pPr>
       <w:r>
-        <w:t xml:space="preserve">T15. Ajustar las estrategias de marketing según el comportamiento de los usuarios con el </w:t>
-      </w:r>
-      <w:proofErr w:type="spellStart"/>
-      <w:r>
-        <w:t>chatbot</w:t>
-      </w:r>
-      <w:proofErr w:type="spellEnd"/>
-      <w:r>
-        <w:t>.</w:t>
+        <w:t>T15. Ajustar las estrategias de marketing según el comportamiento de los usuarios con el chatbot.</w:t>
       </w:r>
     </w:p>
     <w:p>
@@ -2348,15 +1887,7 @@
         <w:jc w:val="both"/>
       </w:pPr>
       <w:r>
-        <w:t xml:space="preserve">Atender las consultas que el </w:t>
-      </w:r>
-      <w:proofErr w:type="spellStart"/>
-      <w:r>
-        <w:t>chatbot</w:t>
-      </w:r>
-      <w:proofErr w:type="spellEnd"/>
-      <w:r>
-        <w:t xml:space="preserve"> no pueda resolver</w:t>
+        <w:t>Atender las consultas que el chatbot no pueda resolver</w:t>
       </w:r>
     </w:p>
     <w:p>
@@ -2382,15 +1913,7 @@
         <w:jc w:val="both"/>
       </w:pPr>
       <w:r>
-        <w:t xml:space="preserve">Evaluar si el </w:t>
-      </w:r>
-      <w:proofErr w:type="spellStart"/>
-      <w:r>
-        <w:t>chatbot</w:t>
-      </w:r>
-      <w:proofErr w:type="spellEnd"/>
-      <w:r>
-        <w:t xml:space="preserve"> reduce el tiempo promedio de atención</w:t>
+        <w:t>Evaluar si el chatbot reduce el tiempo promedio de atención</w:t>
       </w:r>
     </w:p>
     <w:p>
@@ -2403,15 +1926,7 @@
         <w:jc w:val="both"/>
       </w:pPr>
       <w:r>
-        <w:t xml:space="preserve">Proponer mejoras al flujo de atención integrando el </w:t>
-      </w:r>
-      <w:proofErr w:type="spellStart"/>
-      <w:r>
-        <w:t>chatbot</w:t>
-      </w:r>
-      <w:proofErr w:type="spellEnd"/>
-      <w:r>
-        <w:t xml:space="preserve"> con promociones</w:t>
+        <w:t>Proponer mejoras al flujo de atención integrando el chatbot con promociones</w:t>
       </w:r>
     </w:p>
     <w:p>
@@ -2456,15 +1971,7 @@
         <w:jc w:val="both"/>
       </w:pPr>
       <w:r>
-        <w:t xml:space="preserve">AO identifica las consultas más frecuentes y define la operación del </w:t>
-      </w:r>
-      <w:proofErr w:type="spellStart"/>
-      <w:r>
-        <w:t>chatbot</w:t>
-      </w:r>
-      <w:proofErr w:type="spellEnd"/>
-      <w:r>
-        <w:t>.</w:t>
+        <w:t>AO identifica las consultas más frecuentes y define la operación del chatbot.</w:t>
       </w:r>
     </w:p>
     <w:p>
@@ -2480,17 +1987,8 @@
           <w:b/>
           <w:bCs/>
         </w:rPr>
-        <w:t xml:space="preserve">Configuración operativa del </w:t>
-      </w:r>
-      <w:proofErr w:type="spellStart"/>
-      <w:r>
-        <w:rPr>
-          <w:b/>
-          <w:bCs/>
-        </w:rPr>
-        <w:t>chatbot</w:t>
-      </w:r>
-      <w:proofErr w:type="spellEnd"/>
+        <w:t>Configuración operativa del chatbot</w:t>
+      </w:r>
     </w:p>
     <w:p>
       <w:pPr>
@@ -2535,22 +2033,6 @@
     <w:p>
       <w:pPr>
         <w:numPr>
-          <w:ilvl w:val="0"/>
-          <w:numId w:val="11"/>
-        </w:numPr>
-        <w:jc w:val="both"/>
-      </w:pPr>
-      <w:r>
-        <w:rPr>
-          <w:b/>
-          <w:bCs/>
-        </w:rPr>
-        <w:t>Seguimiento, evaluación y mejora continua</w:t>
-      </w:r>
-    </w:p>
-    <w:p>
-      <w:pPr>
-        <w:numPr>
           <w:ilvl w:val="1"/>
           <w:numId w:val="11"/>
         </w:numPr>
@@ -2604,7 +2086,107 @@
         <w:jc w:val="both"/>
       </w:pPr>
     </w:p>
-    <w:p/>
+    <w:p>
+      <w:pPr>
+        <w:jc w:val="both"/>
+      </w:pPr>
+    </w:p>
+    <w:p>
+      <w:pPr>
+        <w:jc w:val="both"/>
+      </w:pPr>
+    </w:p>
+    <w:p>
+      <w:pPr>
+        <w:jc w:val="both"/>
+      </w:pPr>
+    </w:p>
+    <w:p>
+      <w:pPr>
+        <w:jc w:val="center"/>
+        <w:rPr>
+          <w:b/>
+          <w:bCs/>
+        </w:rPr>
+      </w:pPr>
+      <w:r>
+        <w:rPr>
+          <w:noProof/>
+        </w:rPr>
+        <w:lastRenderedPageBreak/>
+        <w:drawing>
+          <wp:anchor distT="0" distB="0" distL="114300" distR="114300" simplePos="0" relativeHeight="251660288" behindDoc="1" locked="0" layoutInCell="1" allowOverlap="1" wp14:anchorId="5B82BDE7" wp14:editId="08620072">
+            <wp:simplePos x="0" y="0"/>
+            <wp:positionH relativeFrom="margin">
+              <wp:align>center</wp:align>
+            </wp:positionH>
+            <wp:positionV relativeFrom="paragraph">
+              <wp:posOffset>281305</wp:posOffset>
+            </wp:positionV>
+            <wp:extent cx="7236032" cy="3362325"/>
+            <wp:effectExtent l="0" t="0" r="3175" b="0"/>
+            <wp:wrapNone/>
+            <wp:docPr id="185811507" name="Picture 3"/>
+            <wp:cNvGraphicFramePr>
+              <a:graphicFrameLocks xmlns:a="http://schemas.openxmlformats.org/drawingml/2006/main" noChangeAspect="1"/>
+            </wp:cNvGraphicFramePr>
+            <a:graphic xmlns:a="http://schemas.openxmlformats.org/drawingml/2006/main">
+              <a:graphicData uri="http://schemas.openxmlformats.org/drawingml/2006/picture">
+                <pic:pic xmlns:pic="http://schemas.openxmlformats.org/drawingml/2006/picture">
+                  <pic:nvPicPr>
+                    <pic:cNvPr id="0" name="Picture 3"/>
+                    <pic:cNvPicPr>
+                      <a:picLocks noChangeAspect="1" noChangeArrowheads="1"/>
+                    </pic:cNvPicPr>
+                  </pic:nvPicPr>
+                  <pic:blipFill>
+                    <a:blip r:embed="rId7">
+                      <a:extLst>
+                        <a:ext uri="{28A0092B-C50C-407E-A947-70E740481C1C}">
+                          <a14:useLocalDpi xmlns:a14="http://schemas.microsoft.com/office/drawing/2010/main" val="0"/>
+                        </a:ext>
+                      </a:extLst>
+                    </a:blip>
+                    <a:srcRect/>
+                    <a:stretch>
+                      <a:fillRect/>
+                    </a:stretch>
+                  </pic:blipFill>
+                  <pic:spPr bwMode="auto">
+                    <a:xfrm>
+                      <a:off x="0" y="0"/>
+                      <a:ext cx="7236032" cy="3362325"/>
+                    </a:xfrm>
+                    <a:prstGeom prst="rect">
+                      <a:avLst/>
+                    </a:prstGeom>
+                    <a:noFill/>
+                    <a:ln>
+                      <a:noFill/>
+                    </a:ln>
+                  </pic:spPr>
+                </pic:pic>
+              </a:graphicData>
+            </a:graphic>
+            <wp14:sizeRelH relativeFrom="margin">
+              <wp14:pctWidth>0</wp14:pctWidth>
+            </wp14:sizeRelH>
+            <wp14:sizeRelV relativeFrom="margin">
+              <wp14:pctHeight>0</wp14:pctHeight>
+            </wp14:sizeRelV>
+          </wp:anchor>
+        </w:drawing>
+      </w:r>
+      <w:proofErr w:type="spellStart"/>
+      <w:r>
+        <w:rPr>
+          <w:b/>
+          <w:bCs/>
+        </w:rPr>
+        <w:t>Swinlanes</w:t>
+      </w:r>
+      <w:proofErr w:type="spellEnd"/>
+    </w:p>
     <w:sectPr>
       <w:pgSz w:w="11906" w:h="16838"/>
       <w:pgMar w:top="1417" w:right="1701" w:bottom="1417" w:left="1701" w:header="708" w:footer="708" w:gutter="0"/>

</xml_diff>

<commit_message>
Corrigiendo parte 1 y 2
</commit_message>
<xml_diff>
--- a/Estructura EB2/Chatbot inteligente para atención al cliente en una tienda de ropa online.docx
+++ b/Estructura EB2/Chatbot inteligente para atención al cliente en una tienda de ropa online.docx
@@ -6,8 +6,13 @@
       <w:pPr>
         <w:pStyle w:val="Title"/>
       </w:pPr>
-      <w:r>
-        <w:t>Chatbot inteligente para atención al cliente en una tienda de ropa online</w:t>
+      <w:proofErr w:type="spellStart"/>
+      <w:r>
+        <w:t>Chatbot</w:t>
+      </w:r>
+      <w:proofErr w:type="spellEnd"/>
+      <w:r>
+        <w:t xml:space="preserve"> inteligente para atención al cliente en una tienda de ropa online</w:t>
       </w:r>
     </w:p>
     <w:p>
@@ -49,7 +54,15 @@
       </w:r>
       <w:proofErr w:type="spellEnd"/>
       <w:r>
-        <w:t>" vende productos exclusivamente por internet. Recibe muchas preguntas repetidas a través de su página web y redes sociales, como: horarios de entrega, métodos de pago, cambios y devoluciones. Actualmente, las respuestas son manuales y lentas, lo que genera molestias en los clientes. Por eso, la tienda desea implementar un chatbot con Inteligencia Artificial que pueda responder preguntas frecuentes de forma automática y rápida.</w:t>
+        <w:t xml:space="preserve">" vende productos exclusivamente por internet. Recibe muchas preguntas repetidas a través de su página web y redes sociales, como: horarios de entrega, métodos de pago, cambios y devoluciones. Actualmente, las respuestas son manuales y lentas, lo que genera molestias en los clientes. Por eso, la tienda desea implementar un </w:t>
+      </w:r>
+      <w:proofErr w:type="spellStart"/>
+      <w:r>
+        <w:t>chatbot</w:t>
+      </w:r>
+      <w:proofErr w:type="spellEnd"/>
+      <w:r>
+        <w:t xml:space="preserve"> con Inteligencia Artificial que pueda responder preguntas frecuentes de forma automática y rápida.</w:t>
       </w:r>
     </w:p>
     <w:p>
@@ -100,7 +113,15 @@
     </w:p>
     <w:p>
       <w:r>
-        <w:t xml:space="preserve">Implementar un chatbot inteligente que responda automáticamente a las preguntas frecuentes de los clientes en la tienda online </w:t>
+        <w:t xml:space="preserve">Implementar un </w:t>
+      </w:r>
+      <w:proofErr w:type="spellStart"/>
+      <w:r>
+        <w:t>chatbot</w:t>
+      </w:r>
+      <w:proofErr w:type="spellEnd"/>
+      <w:r>
+        <w:t xml:space="preserve"> inteligente que responda automáticamente a las preguntas frecuentes de los clientes en la tienda online </w:t>
       </w:r>
       <w:proofErr w:type="spellStart"/>
       <w:r>
@@ -163,7 +184,15 @@
         <w:t xml:space="preserve"> </w:t>
       </w:r>
       <w:r>
-        <w:t>necesario del chatbot.</w:t>
+        <w:t xml:space="preserve">necesario del </w:t>
+      </w:r>
+      <w:proofErr w:type="spellStart"/>
+      <w:r>
+        <w:t>chatbot</w:t>
+      </w:r>
+      <w:proofErr w:type="spellEnd"/>
+      <w:r>
+        <w:t>.</w:t>
       </w:r>
     </w:p>
     <w:p>
@@ -177,7 +206,15 @@
         <w:jc w:val="both"/>
       </w:pPr>
       <w:r>
-        <w:t>Garantizar que el chatbot funcione sin errores ni fallas en todos los casos posibles de uso.</w:t>
+        <w:t xml:space="preserve">Garantizar que el </w:t>
+      </w:r>
+      <w:proofErr w:type="spellStart"/>
+      <w:r>
+        <w:t>chatbot</w:t>
+      </w:r>
+      <w:proofErr w:type="spellEnd"/>
+      <w:r>
+        <w:t xml:space="preserve"> funcione sin errores ni fallas en todos los casos posibles de uso.</w:t>
       </w:r>
     </w:p>
     <w:p>
@@ -191,11 +228,98 @@
         <w:jc w:val="both"/>
       </w:pPr>
       <w:r>
-        <w:t xml:space="preserve">Diseñar, entrenar e integrar el chatbot con respuestas automáticas en el sitio web de </w:t>
+        <w:t xml:space="preserve">Desarrollar un </w:t>
       </w:r>
       <w:proofErr w:type="spellStart"/>
       <w:r>
+        <w:t>chatbot</w:t>
+      </w:r>
+      <w:proofErr w:type="spellEnd"/>
+      <w:r>
+        <w:t xml:space="preserve"> con una interfaz </w:t>
+      </w:r>
+      <w:r>
+        <w:t xml:space="preserve">muy bonita </w:t>
+      </w:r>
+      <w:r>
+        <w:t>que refleje la identidad visual de la tienda.</w:t>
+      </w:r>
+    </w:p>
+    <w:p>
+      <w:pPr>
+        <w:pStyle w:val="ListParagraph"/>
+        <w:numPr>
+          <w:ilvl w:val="0"/>
+          <w:numId w:val="2"/>
+        </w:numPr>
+        <w:spacing w:before="100" w:beforeAutospacing="1" w:after="100" w:afterAutospacing="1" w:line="240" w:lineRule="auto"/>
+        <w:jc w:val="both"/>
+      </w:pPr>
+      <w:r>
+        <w:t xml:space="preserve">Diseñar, entrenar e integrar el </w:t>
+      </w:r>
+      <w:proofErr w:type="spellStart"/>
+      <w:r>
+        <w:t>chatbot</w:t>
+      </w:r>
+      <w:proofErr w:type="spellEnd"/>
+      <w:r>
+        <w:t xml:space="preserve"> con respuestas automáticas en el sitio web de </w:t>
+      </w:r>
+      <w:proofErr w:type="spellStart"/>
+      <w:r>
         <w:t>ModaClick</w:t>
+      </w:r>
+      <w:proofErr w:type="spellEnd"/>
+      <w:r>
+        <w:t>.</w:t>
+      </w:r>
+    </w:p>
+    <w:p>
+      <w:pPr>
+        <w:pStyle w:val="ListParagraph"/>
+        <w:numPr>
+          <w:ilvl w:val="0"/>
+          <w:numId w:val="2"/>
+        </w:numPr>
+        <w:spacing w:before="100" w:beforeAutospacing="1" w:after="100" w:afterAutospacing="1" w:line="240" w:lineRule="auto"/>
+        <w:jc w:val="both"/>
+      </w:pPr>
+      <w:r>
+        <w:t xml:space="preserve">Medir el impacto del </w:t>
+      </w:r>
+      <w:proofErr w:type="spellStart"/>
+      <w:r>
+        <w:t>chatbot</w:t>
+      </w:r>
+      <w:proofErr w:type="spellEnd"/>
+      <w:r>
+        <w:t xml:space="preserve"> en la atención al cliente y el tiempo de</w:t>
+      </w:r>
+      <w:r>
+        <w:t xml:space="preserve"> </w:t>
+      </w:r>
+      <w:r>
+        <w:t>respuesta.</w:t>
+      </w:r>
+    </w:p>
+    <w:p>
+      <w:pPr>
+        <w:numPr>
+          <w:ilvl w:val="0"/>
+          <w:numId w:val="2"/>
+        </w:numPr>
+        <w:jc w:val="both"/>
+      </w:pPr>
+      <w:r>
+        <w:t xml:space="preserve">Incrementar más las ventas de </w:t>
+      </w:r>
+      <w:r>
+        <w:t xml:space="preserve">la tienda gracias al </w:t>
+      </w:r>
+      <w:proofErr w:type="spellStart"/>
+      <w:r>
+        <w:t>chatbot</w:t>
       </w:r>
       <w:proofErr w:type="spellEnd"/>
       <w:r>
@@ -319,8 +443,17 @@
           <w:b/>
           <w:bCs/>
         </w:rPr>
-        <w:t>Analizar las preguntas frecuentes de los clientes para definir el contenido necesario del chatbot</w:t>
-      </w:r>
+        <w:t xml:space="preserve">Analizar las preguntas frecuentes de los clientes para definir el contenido necesario del </w:t>
+      </w:r>
+      <w:proofErr w:type="spellStart"/>
+      <w:r>
+        <w:rPr>
+          <w:b/>
+          <w:bCs/>
+        </w:rPr>
+        <w:t>chatbot</w:t>
+      </w:r>
+      <w:proofErr w:type="spellEnd"/>
     </w:p>
     <w:p>
       <w:pPr>
@@ -348,7 +481,15 @@
         <w:t>administrador de la tienda</w:t>
       </w:r>
       <w:r>
-        <w:t>, quiero ver cuáles son las preguntas más comunes que hacen los clientes, para que el chatbot las pueda responder.</w:t>
+        <w:t xml:space="preserve">, quiero ver cuáles son las preguntas más comunes que hacen los clientes, para que el </w:t>
+      </w:r>
+      <w:proofErr w:type="spellStart"/>
+      <w:r>
+        <w:t>chatbot</w:t>
+      </w:r>
+      <w:proofErr w:type="spellEnd"/>
+      <w:r>
+        <w:t xml:space="preserve"> las pueda responder.</w:t>
       </w:r>
     </w:p>
     <w:p>
@@ -364,128 +505,7 @@
           <w:b/>
           <w:bCs/>
         </w:rPr>
-        <w:t>HU1.</w:t>
-      </w:r>
-      <w:r>
-        <w:rPr>
-          <w:b/>
-          <w:bCs/>
-        </w:rPr>
-        <w:t>2</w:t>
-      </w:r>
-      <w:r>
-        <w:t xml:space="preserve">: </w:t>
-      </w:r>
-      <w:r>
-        <w:t xml:space="preserve">Como Distribuidor de moda, quiero ver cuáles son las modas de </w:t>
-      </w:r>
-      <w:r>
-        <w:t>mis clientes,</w:t>
-      </w:r>
-      <w:r>
-        <w:t xml:space="preserve"> para que el chatbot las pueda responder</w:t>
-      </w:r>
-    </w:p>
-    <w:p>
-      <w:pPr>
-        <w:numPr>
-          <w:ilvl w:val="0"/>
-          <w:numId w:val="3"/>
-        </w:numPr>
-        <w:jc w:val="both"/>
-      </w:pPr>
-      <w:r>
-        <w:rPr>
-          <w:b/>
-          <w:bCs/>
-        </w:rPr>
-        <w:t>HU1.</w:t>
-      </w:r>
-      <w:r>
-        <w:rPr>
-          <w:b/>
-          <w:bCs/>
-        </w:rPr>
-        <w:t>3</w:t>
-      </w:r>
-      <w:r>
-        <w:t xml:space="preserve">: </w:t>
-      </w:r>
-      <w:r>
-        <w:t xml:space="preserve">Como </w:t>
-      </w:r>
-      <w:r>
-        <w:t>distribuidor</w:t>
-      </w:r>
-      <w:r>
-        <w:t xml:space="preserve"> de comida quiero saber </w:t>
-      </w:r>
-      <w:r>
-        <w:t>qué</w:t>
-      </w:r>
-      <w:r>
-        <w:t xml:space="preserve"> tipo de comida prefiere la gente de mi </w:t>
-      </w:r>
-      <w:r>
-        <w:t>puesto, para</w:t>
-      </w:r>
-      <w:r>
-        <w:t xml:space="preserve"> que el chatbot pueda responder</w:t>
-      </w:r>
-      <w:r>
-        <w:t>.</w:t>
-      </w:r>
-    </w:p>
-    <w:p>
-      <w:pPr>
-        <w:numPr>
-          <w:ilvl w:val="0"/>
-          <w:numId w:val="3"/>
-        </w:numPr>
-        <w:jc w:val="both"/>
-      </w:pPr>
-      <w:r>
-        <w:rPr>
-          <w:b/>
-          <w:bCs/>
-        </w:rPr>
-        <w:t>HU1.</w:t>
-      </w:r>
-      <w:r>
-        <w:rPr>
-          <w:b/>
-          <w:bCs/>
-        </w:rPr>
-        <w:t>4</w:t>
-      </w:r>
-      <w:r>
-        <w:t xml:space="preserve">: </w:t>
-      </w:r>
-      <w:r>
-        <w:t>Como profesor de colegio quiero ver cuales son los problemas más difíciles, para que el chatbot las pueda responder</w:t>
-      </w:r>
-    </w:p>
-    <w:p>
-      <w:pPr>
-        <w:numPr>
-          <w:ilvl w:val="0"/>
-          <w:numId w:val="3"/>
-        </w:numPr>
-        <w:jc w:val="both"/>
-      </w:pPr>
-      <w:r>
-        <w:rPr>
-          <w:b/>
-          <w:bCs/>
-        </w:rPr>
-        <w:t>HU1.</w:t>
-      </w:r>
-      <w:r>
-        <w:rPr>
-          <w:b/>
-          <w:bCs/>
-        </w:rPr>
-        <w:t>5</w:t>
+        <w:t>HU1.2</w:t>
       </w:r>
       <w:r>
         <w:t xml:space="preserve">: Como </w:t>
@@ -495,58 +515,19 @@
           <w:i/>
           <w:iCs/>
         </w:rPr>
-        <w:t>Creador de videojuegos</w:t>
-      </w:r>
-      <w:r>
-        <w:t xml:space="preserve">, quiero ver cuáles </w:t>
-      </w:r>
-      <w:r>
-        <w:t xml:space="preserve">son </w:t>
-      </w:r>
-      <w:r>
-        <w:t>los mejores géneros</w:t>
-      </w:r>
-      <w:r>
-        <w:t xml:space="preserve"> de videojuegos</w:t>
-      </w:r>
-      <w:r>
-        <w:t>, para que el chatbot las pueda responder.</w:t>
-      </w:r>
-    </w:p>
-    <w:p>
-      <w:pPr>
-        <w:numPr>
-          <w:ilvl w:val="0"/>
-          <w:numId w:val="3"/>
-        </w:numPr>
-        <w:jc w:val="both"/>
-      </w:pPr>
-      <w:r>
-        <w:rPr>
-          <w:b/>
-          <w:bCs/>
-        </w:rPr>
-        <w:t>HU1.</w:t>
-      </w:r>
-      <w:r>
-        <w:rPr>
-          <w:b/>
-          <w:bCs/>
-        </w:rPr>
-        <w:t>6</w:t>
-      </w:r>
-      <w:r>
-        <w:t>:</w:t>
-      </w:r>
-      <w:r>
-        <w:t xml:space="preserve"> </w:t>
-      </w:r>
-    </w:p>
-    <w:p>
-      <w:pPr>
-        <w:ind w:left="720"/>
-        <w:jc w:val="both"/>
-      </w:pPr>
+        <w:t>desarrollador del sistema</w:t>
+      </w:r>
+      <w:r>
+        <w:t xml:space="preserve">, quiero tener acceso a los mensajes anteriores de los clientes para analizar qué información debe saber el </w:t>
+      </w:r>
+      <w:proofErr w:type="spellStart"/>
+      <w:r>
+        <w:t>chatbot</w:t>
+      </w:r>
+      <w:proofErr w:type="spellEnd"/>
+      <w:r>
+        <w:t>.</w:t>
+      </w:r>
     </w:p>
     <w:p>
       <w:pPr>
@@ -575,7 +556,23 @@
           <w:b/>
           <w:bCs/>
         </w:rPr>
-        <w:t>: Garantizar que el chatbot funcione sin errores ni fallas en todos los casos posibles de us</w:t>
+        <w:t xml:space="preserve">: Garantizar que el </w:t>
+      </w:r>
+      <w:proofErr w:type="spellStart"/>
+      <w:r>
+        <w:rPr>
+          <w:b/>
+          <w:bCs/>
+        </w:rPr>
+        <w:t>chatbot</w:t>
+      </w:r>
+      <w:proofErr w:type="spellEnd"/>
+      <w:r>
+        <w:rPr>
+          <w:b/>
+          <w:bCs/>
+        </w:rPr>
+        <w:t xml:space="preserve"> funcione sin errores ni fallas en todos los casos posibles de us</w:t>
       </w:r>
       <w:r>
         <w:rPr>
@@ -630,7 +627,15 @@
         <w:t>administrador del sistema</w:t>
       </w:r>
       <w:r>
-        <w:t>, quiero que el chatbot responda correctamente el 100% de las preguntas, sin errores, sin importar la forma en que se escriban.</w:t>
+        <w:t xml:space="preserve">, quiero que el </w:t>
+      </w:r>
+      <w:proofErr w:type="spellStart"/>
+      <w:r>
+        <w:t>chatbot</w:t>
+      </w:r>
+      <w:proofErr w:type="spellEnd"/>
+      <w:r>
+        <w:t xml:space="preserve"> responda correctamente el 100% de las preguntas, sin errores, sin importar la forma en que se escriban.</w:t>
       </w:r>
     </w:p>
     <w:p>
@@ -678,7 +683,75 @@
         <w:t>cliente nuevo</w:t>
       </w:r>
       <w:r>
-        <w:t>, quiero que el chatbot nunca falle ni se quede colgado, para tener una experiencia perfecta cada vez que lo uso.</w:t>
+        <w:t xml:space="preserve">, quiero que el </w:t>
+      </w:r>
+      <w:proofErr w:type="spellStart"/>
+      <w:r>
+        <w:t>chatbot</w:t>
+      </w:r>
+      <w:proofErr w:type="spellEnd"/>
+      <w:r>
+        <w:t xml:space="preserve"> nunca falle ni se quede colgado, para tener una experiencia perfecta cada vez que lo uso.</w:t>
+      </w:r>
+    </w:p>
+    <w:p>
+      <w:pPr>
+        <w:jc w:val="both"/>
+        <w:rPr>
+          <w:b/>
+          <w:bCs/>
+        </w:rPr>
+      </w:pPr>
+      <w:r>
+        <w:rPr>
+          <w:b/>
+          <w:bCs/>
+        </w:rPr>
+        <w:t xml:space="preserve">Objetivo </w:t>
+      </w:r>
+      <w:r>
+        <w:rPr>
+          <w:b/>
+          <w:bCs/>
+        </w:rPr>
+        <w:t>3</w:t>
+      </w:r>
+      <w:r>
+        <w:rPr>
+          <w:b/>
+          <w:bCs/>
+        </w:rPr>
+        <w:t xml:space="preserve">: </w:t>
+      </w:r>
+      <w:r>
+        <w:rPr>
+          <w:b/>
+          <w:bCs/>
+        </w:rPr>
+        <w:t>D</w:t>
+      </w:r>
+      <w:r>
+        <w:rPr>
+          <w:b/>
+          <w:bCs/>
+        </w:rPr>
+        <w:t xml:space="preserve">esarrollar un </w:t>
+      </w:r>
+      <w:proofErr w:type="spellStart"/>
+      <w:r>
+        <w:rPr>
+          <w:b/>
+          <w:bCs/>
+        </w:rPr>
+        <w:t>chatbot</w:t>
+      </w:r>
+      <w:proofErr w:type="spellEnd"/>
+      <w:r>
+        <w:rPr>
+          <w:b/>
+          <w:bCs/>
+        </w:rPr>
+        <w:t xml:space="preserve"> con una interfaz muy bonita que refleje la identidad visual de la tienda</w:t>
       </w:r>
     </w:p>
     <w:p>
@@ -693,220 +766,6 @@
           <w:b/>
           <w:bCs/>
         </w:rPr>
-      </w:pPr>
-      <w:r>
-        <w:rPr>
-          <w:b/>
-          <w:bCs/>
-        </w:rPr>
-        <w:t>HU2.</w:t>
-      </w:r>
-      <w:r>
-        <w:rPr>
-          <w:b/>
-          <w:bCs/>
-        </w:rPr>
-        <w:t>3</w:t>
-      </w:r>
-      <w:r>
-        <w:rPr>
-          <w:b/>
-          <w:bCs/>
-        </w:rPr>
-        <w:t xml:space="preserve">: </w:t>
-      </w:r>
-      <w:r>
-        <w:t>Como usuario de Android, quiero que el chatbot no falle en mi celular</w:t>
-      </w:r>
-    </w:p>
-    <w:p>
-      <w:pPr>
-        <w:pStyle w:val="ListParagraph"/>
-        <w:numPr>
-          <w:ilvl w:val="0"/>
-          <w:numId w:val="3"/>
-        </w:numPr>
-        <w:jc w:val="both"/>
-        <w:rPr>
-          <w:b/>
-          <w:bCs/>
-        </w:rPr>
-      </w:pPr>
-      <w:r>
-        <w:rPr>
-          <w:b/>
-          <w:bCs/>
-        </w:rPr>
-        <w:t>HU2.</w:t>
-      </w:r>
-      <w:r>
-        <w:rPr>
-          <w:b/>
-          <w:bCs/>
-        </w:rPr>
-        <w:t>4</w:t>
-      </w:r>
-      <w:r>
-        <w:rPr>
-          <w:b/>
-          <w:bCs/>
-        </w:rPr>
-        <w:t xml:space="preserve">: </w:t>
-      </w:r>
-      <w:r>
-        <w:t>Como profesor de matemáticas quiero que el chatbot nunca falle al momento de resolver problemas de matemáticas</w:t>
-      </w:r>
-      <w:r>
-        <w:t>.</w:t>
-      </w:r>
-    </w:p>
-    <w:p>
-      <w:pPr>
-        <w:pStyle w:val="ListParagraph"/>
-        <w:numPr>
-          <w:ilvl w:val="0"/>
-          <w:numId w:val="3"/>
-        </w:numPr>
-        <w:jc w:val="both"/>
-        <w:rPr>
-          <w:b/>
-          <w:bCs/>
-        </w:rPr>
-      </w:pPr>
-      <w:r>
-        <w:rPr>
-          <w:b/>
-          <w:bCs/>
-        </w:rPr>
-        <w:t>HU2.</w:t>
-      </w:r>
-      <w:r>
-        <w:rPr>
-          <w:b/>
-          <w:bCs/>
-        </w:rPr>
-        <w:t>5</w:t>
-      </w:r>
-      <w:r>
-        <w:rPr>
-          <w:b/>
-          <w:bCs/>
-        </w:rPr>
-        <w:t xml:space="preserve">: </w:t>
-      </w:r>
-      <w:r>
-        <w:t>Como escritor de libros quiero que el chatbot nunca falle al momento de pedir correcciones para mi libro que voy a publicar.</w:t>
-      </w:r>
-    </w:p>
-    <w:p>
-      <w:pPr>
-        <w:pStyle w:val="ListParagraph"/>
-        <w:numPr>
-          <w:ilvl w:val="0"/>
-          <w:numId w:val="3"/>
-        </w:numPr>
-        <w:jc w:val="both"/>
-        <w:rPr>
-          <w:b/>
-          <w:bCs/>
-        </w:rPr>
-      </w:pPr>
-      <w:r>
-        <w:rPr>
-          <w:b/>
-          <w:bCs/>
-        </w:rPr>
-        <w:t>HU2.</w:t>
-      </w:r>
-      <w:r>
-        <w:rPr>
-          <w:b/>
-          <w:bCs/>
-        </w:rPr>
-        <w:t>6</w:t>
-      </w:r>
-      <w:r>
-        <w:rPr>
-          <w:b/>
-          <w:bCs/>
-        </w:rPr>
-        <w:t xml:space="preserve">: </w:t>
-      </w:r>
-      <w:r>
-        <w:t>Como estudiante de la católica quiero que el chatbot tenga una base de datos grande para que me pueda ayudar con mis materias de la universidad</w:t>
-      </w:r>
-    </w:p>
-    <w:p>
-      <w:pPr>
-        <w:pStyle w:val="ListParagraph"/>
-        <w:jc w:val="both"/>
-        <w:rPr>
-          <w:b/>
-          <w:bCs/>
-        </w:rPr>
-      </w:pPr>
-    </w:p>
-    <w:p>
-      <w:pPr>
-        <w:jc w:val="both"/>
-        <w:rPr>
-          <w:b/>
-          <w:bCs/>
-        </w:rPr>
-      </w:pPr>
-      <w:r>
-        <w:rPr>
-          <w:b/>
-          <w:bCs/>
-        </w:rPr>
-        <w:lastRenderedPageBreak/>
-        <w:t xml:space="preserve">Objetivo </w:t>
-      </w:r>
-      <w:r>
-        <w:rPr>
-          <w:b/>
-          <w:bCs/>
-        </w:rPr>
-        <w:t>3</w:t>
-      </w:r>
-      <w:r>
-        <w:rPr>
-          <w:b/>
-          <w:bCs/>
-        </w:rPr>
-        <w:t xml:space="preserve">: </w:t>
-      </w:r>
-      <w:r>
-        <w:rPr>
-          <w:b/>
-          <w:bCs/>
-        </w:rPr>
-        <w:t>D</w:t>
-      </w:r>
-      <w:r>
-        <w:rPr>
-          <w:b/>
-          <w:bCs/>
-        </w:rPr>
-        <w:t xml:space="preserve">iseñar, entrenar e integrar el chatbot con respuestas automáticas en el sitio web de </w:t>
-      </w:r>
-      <w:proofErr w:type="spellStart"/>
-      <w:r>
-        <w:rPr>
-          <w:b/>
-          <w:bCs/>
-        </w:rPr>
-        <w:t>ModaClick</w:t>
-      </w:r>
-      <w:proofErr w:type="spellEnd"/>
-    </w:p>
-    <w:p>
-      <w:pPr>
-        <w:numPr>
-          <w:ilvl w:val="0"/>
-          <w:numId w:val="4"/>
-        </w:numPr>
-        <w:jc w:val="both"/>
       </w:pPr>
       <w:r>
         <w:rPr>
@@ -937,17 +796,26 @@
           <w:i/>
           <w:iCs/>
         </w:rPr>
-        <w:t>cliente</w:t>
-      </w:r>
-      <w:r>
-        <w:t>, quiero que el chatbot me dé opciones claras para elegir, como "consultar horarios" o "preguntar por cambios".</w:t>
-      </w:r>
-    </w:p>
-    <w:p>
-      <w:pPr>
-        <w:numPr>
-          <w:ilvl w:val="0"/>
-          <w:numId w:val="4"/>
+        <w:t>cliente frecuente</w:t>
+      </w:r>
+      <w:r>
+        <w:t xml:space="preserve">, quiero que el </w:t>
+      </w:r>
+      <w:proofErr w:type="spellStart"/>
+      <w:r>
+        <w:t>chatbot</w:t>
+      </w:r>
+      <w:proofErr w:type="spellEnd"/>
+      <w:r>
+        <w:t xml:space="preserve"> tenga colores llamativos y animaciones para sentir que estoy en una tienda moderna.</w:t>
+      </w:r>
+    </w:p>
+    <w:p>
+      <w:pPr>
+        <w:pStyle w:val="ListParagraph"/>
+        <w:numPr>
+          <w:ilvl w:val="0"/>
+          <w:numId w:val="3"/>
         </w:numPr>
         <w:jc w:val="both"/>
         <w:rPr>
@@ -984,11 +852,88 @@
           <w:i/>
           <w:iCs/>
         </w:rPr>
-        <w:t>equipo de diseño</w:t>
-      </w:r>
-      <w:r>
-        <w:t>, quiero planificar el orden de las respuestas del chatbot para que sea fácil de entender y usar.</w:t>
-      </w:r>
+        <w:t>diseñador gráfico</w:t>
+      </w:r>
+      <w:r>
+        <w:t xml:space="preserve">, quiero que el </w:t>
+      </w:r>
+      <w:proofErr w:type="spellStart"/>
+      <w:r>
+        <w:t>chatbot</w:t>
+      </w:r>
+      <w:proofErr w:type="spellEnd"/>
+      <w:r>
+        <w:t xml:space="preserve"> use la misma tipografía y estilo visual del logo de la tienda para mantener la coherencia de marca.</w:t>
+      </w:r>
+    </w:p>
+    <w:p>
+      <w:pPr>
+        <w:jc w:val="both"/>
+        <w:rPr>
+          <w:b/>
+          <w:bCs/>
+        </w:rPr>
+      </w:pPr>
+      <w:r>
+        <w:rPr>
+          <w:b/>
+          <w:bCs/>
+        </w:rPr>
+        <w:t xml:space="preserve">Objetivo </w:t>
+      </w:r>
+      <w:r>
+        <w:rPr>
+          <w:b/>
+          <w:bCs/>
+        </w:rPr>
+        <w:t>4</w:t>
+      </w:r>
+      <w:r>
+        <w:rPr>
+          <w:b/>
+          <w:bCs/>
+        </w:rPr>
+        <w:t xml:space="preserve">: </w:t>
+      </w:r>
+      <w:r>
+        <w:rPr>
+          <w:b/>
+          <w:bCs/>
+        </w:rPr>
+        <w:t>D</w:t>
+      </w:r>
+      <w:r>
+        <w:rPr>
+          <w:b/>
+          <w:bCs/>
+        </w:rPr>
+        <w:t xml:space="preserve">iseñar, entrenar e integrar el </w:t>
+      </w:r>
+      <w:proofErr w:type="spellStart"/>
+      <w:r>
+        <w:rPr>
+          <w:b/>
+          <w:bCs/>
+        </w:rPr>
+        <w:t>chatbot</w:t>
+      </w:r>
+      <w:proofErr w:type="spellEnd"/>
+      <w:r>
+        <w:rPr>
+          <w:b/>
+          <w:bCs/>
+        </w:rPr>
+        <w:t xml:space="preserve"> con respuestas automáticas en el sitio web de </w:t>
+      </w:r>
+      <w:proofErr w:type="spellStart"/>
+      <w:r>
+        <w:rPr>
+          <w:b/>
+          <w:bCs/>
+        </w:rPr>
+        <w:t>ModaClick</w:t>
+      </w:r>
+      <w:proofErr w:type="spellEnd"/>
     </w:p>
     <w:p>
       <w:pPr>
@@ -1010,28 +955,14 @@
           <w:b/>
           <w:bCs/>
         </w:rPr>
-        <w:t>3</w:t>
-      </w:r>
-      <w:r>
-        <w:rPr>
-          <w:b/>
-          <w:bCs/>
-        </w:rPr>
-        <w:t>.</w:t>
-      </w:r>
-      <w:r>
-        <w:rPr>
-          <w:b/>
-          <w:bCs/>
-        </w:rPr>
-        <w:t>3</w:t>
-      </w:r>
-      <w:r>
-        <w:rPr>
-          <w:b/>
-          <w:bCs/>
-        </w:rPr>
-        <w:t xml:space="preserve">: </w:t>
+        <w:t>4</w:t>
+      </w:r>
+      <w:r>
+        <w:rPr>
+          <w:b/>
+          <w:bCs/>
+        </w:rPr>
+        <w:t xml:space="preserve">.1: </w:t>
       </w:r>
       <w:r>
         <w:t xml:space="preserve">Como </w:t>
@@ -1041,10 +972,18 @@
           <w:i/>
           <w:iCs/>
         </w:rPr>
-        <w:t>desarrollador</w:t>
-      </w:r>
-      <w:r>
-        <w:t>, quiero agregar frases típicas como "¿Qué pasa si la ropa no me queda?" para que el chatbot sepa qué responder.</w:t>
+        <w:t>cliente</w:t>
+      </w:r>
+      <w:r>
+        <w:t xml:space="preserve">, quiero que el </w:t>
+      </w:r>
+      <w:proofErr w:type="spellStart"/>
+      <w:r>
+        <w:t>chatbot</w:t>
+      </w:r>
+      <w:proofErr w:type="spellEnd"/>
+      <w:r>
+        <w:t xml:space="preserve"> me dé opciones claras para elegir, como "consultar horarios" o "preguntar por cambios".</w:t>
       </w:r>
     </w:p>
     <w:p>
@@ -1071,20 +1010,6 @@
           <w:b/>
           <w:bCs/>
         </w:rPr>
-        <w:t>3</w:t>
-      </w:r>
-      <w:r>
-        <w:rPr>
-          <w:b/>
-          <w:bCs/>
-        </w:rPr>
-        <w:t>.</w:t>
-      </w:r>
-      <w:r>
-        <w:rPr>
-          <w:b/>
-          <w:bCs/>
-        </w:rPr>
         <w:t>4</w:t>
       </w:r>
       <w:r>
@@ -1092,7 +1017,7 @@
           <w:b/>
           <w:bCs/>
         </w:rPr>
-        <w:t xml:space="preserve">: </w:t>
+        <w:t xml:space="preserve">.2: </w:t>
       </w:r>
       <w:r>
         <w:t xml:space="preserve">Como </w:t>
@@ -1102,10 +1027,18 @@
           <w:i/>
           <w:iCs/>
         </w:rPr>
-        <w:t>administrador</w:t>
-      </w:r>
-      <w:r>
-        <w:t>, quiero asegurarme de que el chatbot dé respuestas correctas sobre políticas de entrega y devolución.</w:t>
+        <w:t>equipo de diseño</w:t>
+      </w:r>
+      <w:r>
+        <w:t xml:space="preserve">, quiero planificar el orden de las respuestas del </w:t>
+      </w:r>
+      <w:proofErr w:type="spellStart"/>
+      <w:r>
+        <w:t>chatbot</w:t>
+      </w:r>
+      <w:proofErr w:type="spellEnd"/>
+      <w:r>
+        <w:t xml:space="preserve"> para que sea fácil de entender y usar.</w:t>
       </w:r>
     </w:p>
     <w:p>
@@ -1128,21 +1061,21 @@
           <w:b/>
           <w:bCs/>
         </w:rPr>
+        <w:t>4</w:t>
+      </w:r>
+      <w:r>
+        <w:rPr>
+          <w:b/>
+          <w:bCs/>
+        </w:rPr>
+        <w:t>.</w:t>
+      </w:r>
+      <w:r>
+        <w:rPr>
+          <w:b/>
+          <w:bCs/>
+        </w:rPr>
         <w:t>3</w:t>
-      </w:r>
-      <w:r>
-        <w:rPr>
-          <w:b/>
-          <w:bCs/>
-        </w:rPr>
-        <w:t>.</w:t>
-      </w:r>
-      <w:r>
-        <w:rPr>
-          <w:b/>
-          <w:bCs/>
-        </w:rPr>
-        <w:t>5</w:t>
       </w:r>
       <w:r>
         <w:rPr>
@@ -1159,10 +1092,18 @@
           <w:i/>
           <w:iCs/>
         </w:rPr>
-        <w:t>cliente</w:t>
-      </w:r>
-      <w:r>
-        <w:t>, quiero ver el chatbot disponible en la esquina del sitio web para poder hacer preguntas en cualquier momento.</w:t>
+        <w:t>desarrollador</w:t>
+      </w:r>
+      <w:r>
+        <w:t xml:space="preserve">, quiero agregar frases típicas como "¿Qué pasa si la ropa no me queda?" para que el </w:t>
+      </w:r>
+      <w:proofErr w:type="spellStart"/>
+      <w:r>
+        <w:t>chatbot</w:t>
+      </w:r>
+      <w:proofErr w:type="spellEnd"/>
+      <w:r>
+        <w:t xml:space="preserve"> sepa qué responder.</w:t>
       </w:r>
     </w:p>
     <w:p>
@@ -1182,6 +1123,7 @@
           <w:b/>
           <w:bCs/>
         </w:rPr>
+        <w:lastRenderedPageBreak/>
         <w:t>HU</w:t>
       </w:r>
       <w:r>
@@ -1189,7 +1131,7 @@
           <w:b/>
           <w:bCs/>
         </w:rPr>
-        <w:t>3</w:t>
+        <w:t>4</w:t>
       </w:r>
       <w:r>
         <w:rPr>
@@ -1203,7 +1145,7 @@
           <w:b/>
           <w:bCs/>
         </w:rPr>
-        <w:t>6</w:t>
+        <w:t>4</w:t>
       </w:r>
       <w:r>
         <w:rPr>
@@ -1220,10 +1162,423 @@
           <w:i/>
           <w:iCs/>
         </w:rPr>
+        <w:t>administrador</w:t>
+      </w:r>
+      <w:r>
+        <w:t xml:space="preserve">, quiero asegurarme de que el </w:t>
+      </w:r>
+      <w:proofErr w:type="spellStart"/>
+      <w:r>
+        <w:t>chatbot</w:t>
+      </w:r>
+      <w:proofErr w:type="spellEnd"/>
+      <w:r>
+        <w:t xml:space="preserve"> dé respuestas correctas sobre políticas de entrega y devolución.</w:t>
+      </w:r>
+    </w:p>
+    <w:p>
+      <w:pPr>
+        <w:numPr>
+          <w:ilvl w:val="0"/>
+          <w:numId w:val="4"/>
+        </w:numPr>
+        <w:jc w:val="both"/>
+      </w:pPr>
+      <w:r>
+        <w:rPr>
+          <w:b/>
+          <w:bCs/>
+        </w:rPr>
+        <w:t>HU4.</w:t>
+      </w:r>
+      <w:r>
+        <w:rPr>
+          <w:b/>
+          <w:bCs/>
+        </w:rPr>
+        <w:t>5</w:t>
+      </w:r>
+      <w:r>
+        <w:rPr>
+          <w:b/>
+          <w:bCs/>
+        </w:rPr>
+        <w:t xml:space="preserve">: </w:t>
+      </w:r>
+      <w:r>
+        <w:t xml:space="preserve">Como </w:t>
+      </w:r>
+      <w:r>
+        <w:rPr>
+          <w:i/>
+          <w:iCs/>
+        </w:rPr>
+        <w:t>cliente</w:t>
+      </w:r>
+      <w:r>
+        <w:t xml:space="preserve">, quiero ver el </w:t>
+      </w:r>
+      <w:proofErr w:type="spellStart"/>
+      <w:r>
+        <w:t>chatbot</w:t>
+      </w:r>
+      <w:proofErr w:type="spellEnd"/>
+      <w:r>
+        <w:t xml:space="preserve"> disponible en la esquina del sitio web para poder hacer preguntas en cualquier momento.</w:t>
+      </w:r>
+    </w:p>
+    <w:p>
+      <w:pPr>
+        <w:numPr>
+          <w:ilvl w:val="0"/>
+          <w:numId w:val="4"/>
+        </w:numPr>
+        <w:jc w:val="both"/>
+        <w:rPr>
+          <w:b/>
+          <w:bCs/>
+        </w:rPr>
+      </w:pPr>
+      <w:r>
+        <w:rPr>
+          <w:b/>
+          <w:bCs/>
+        </w:rPr>
+        <w:t>HU4.</w:t>
+      </w:r>
+      <w:r>
+        <w:rPr>
+          <w:b/>
+          <w:bCs/>
+        </w:rPr>
+        <w:t>6</w:t>
+      </w:r>
+      <w:r>
+        <w:rPr>
+          <w:b/>
+          <w:bCs/>
+        </w:rPr>
+        <w:t xml:space="preserve">: </w:t>
+      </w:r>
+      <w:r>
+        <w:t xml:space="preserve">Como </w:t>
+      </w:r>
+      <w:r>
+        <w:rPr>
+          <w:i/>
+          <w:iCs/>
+        </w:rPr>
         <w:t>técnico web</w:t>
       </w:r>
       <w:r>
-        <w:t>, quiero que el chatbot funcione sin afectar el diseño ni la velocidad del sitio.</w:t>
+        <w:t xml:space="preserve">, quiero que el </w:t>
+      </w:r>
+      <w:proofErr w:type="spellStart"/>
+      <w:r>
+        <w:t>chatbot</w:t>
+      </w:r>
+      <w:proofErr w:type="spellEnd"/>
+      <w:r>
+        <w:t xml:space="preserve"> funcione sin afectar el diseño ni la velocidad del sitio.</w:t>
+      </w:r>
+    </w:p>
+    <w:p>
+      <w:pPr>
+        <w:jc w:val="both"/>
+        <w:rPr>
+          <w:b/>
+          <w:bCs/>
+        </w:rPr>
+      </w:pPr>
+      <w:r>
+        <w:rPr>
+          <w:b/>
+          <w:bCs/>
+        </w:rPr>
+        <w:t xml:space="preserve">Objetivo </w:t>
+      </w:r>
+      <w:r>
+        <w:rPr>
+          <w:b/>
+          <w:bCs/>
+        </w:rPr>
+        <w:t>5</w:t>
+      </w:r>
+      <w:r>
+        <w:rPr>
+          <w:b/>
+          <w:bCs/>
+        </w:rPr>
+        <w:t xml:space="preserve">: </w:t>
+      </w:r>
+      <w:r>
+        <w:rPr>
+          <w:b/>
+          <w:bCs/>
+        </w:rPr>
+        <w:t>M</w:t>
+      </w:r>
+      <w:r>
+        <w:rPr>
+          <w:b/>
+          <w:bCs/>
+        </w:rPr>
+        <w:t xml:space="preserve">edir el impacto del </w:t>
+      </w:r>
+      <w:proofErr w:type="spellStart"/>
+      <w:r>
+        <w:rPr>
+          <w:b/>
+          <w:bCs/>
+        </w:rPr>
+        <w:t>chatbot</w:t>
+      </w:r>
+      <w:proofErr w:type="spellEnd"/>
+      <w:r>
+        <w:rPr>
+          <w:b/>
+          <w:bCs/>
+        </w:rPr>
+        <w:t xml:space="preserve"> en la atención al cliente y el tiempo de respuesta</w:t>
+      </w:r>
+    </w:p>
+    <w:p>
+      <w:pPr>
+        <w:numPr>
+          <w:ilvl w:val="0"/>
+          <w:numId w:val="6"/>
+        </w:numPr>
+        <w:jc w:val="both"/>
+        <w:rPr>
+          <w:b/>
+          <w:bCs/>
+        </w:rPr>
+      </w:pPr>
+      <w:r>
+        <w:rPr>
+          <w:b/>
+          <w:bCs/>
+        </w:rPr>
+        <w:t xml:space="preserve">HU5.1: </w:t>
+      </w:r>
+      <w:r>
+        <w:t xml:space="preserve">Como </w:t>
+      </w:r>
+      <w:r>
+        <w:rPr>
+          <w:i/>
+          <w:iCs/>
+        </w:rPr>
+        <w:t>dueño del negocio</w:t>
+      </w:r>
+      <w:r>
+        <w:t xml:space="preserve">, quiero ver si bajó el número de mensajes sin responder desde que usamos el </w:t>
+      </w:r>
+      <w:proofErr w:type="spellStart"/>
+      <w:r>
+        <w:t>chatbot</w:t>
+      </w:r>
+      <w:proofErr w:type="spellEnd"/>
+      <w:r>
+        <w:t>.</w:t>
+      </w:r>
+    </w:p>
+    <w:p>
+      <w:pPr>
+        <w:numPr>
+          <w:ilvl w:val="0"/>
+          <w:numId w:val="6"/>
+        </w:numPr>
+        <w:jc w:val="both"/>
+      </w:pPr>
+      <w:r>
+        <w:rPr>
+          <w:b/>
+          <w:bCs/>
+        </w:rPr>
+        <w:t xml:space="preserve">HU5.2: </w:t>
+      </w:r>
+      <w:r>
+        <w:t xml:space="preserve">Como </w:t>
+      </w:r>
+      <w:r>
+        <w:rPr>
+          <w:i/>
+          <w:iCs/>
+        </w:rPr>
+        <w:t>cliente frecuente</w:t>
+      </w:r>
+      <w:r>
+        <w:t xml:space="preserve">, quiero que el </w:t>
+      </w:r>
+      <w:proofErr w:type="spellStart"/>
+      <w:r>
+        <w:t>chatbot</w:t>
+      </w:r>
+      <w:proofErr w:type="spellEnd"/>
+      <w:r>
+        <w:t xml:space="preserve"> me ayude a resolver mis dudas más rápido que antes.</w:t>
+      </w:r>
+    </w:p>
+    <w:p>
+      <w:pPr>
+        <w:jc w:val="both"/>
+        <w:rPr>
+          <w:b/>
+          <w:bCs/>
+        </w:rPr>
+      </w:pPr>
+      <w:r>
+        <w:rPr>
+          <w:b/>
+          <w:bCs/>
+        </w:rPr>
+        <w:t xml:space="preserve">Objetivo </w:t>
+      </w:r>
+      <w:r>
+        <w:rPr>
+          <w:b/>
+          <w:bCs/>
+        </w:rPr>
+        <w:t>6</w:t>
+      </w:r>
+      <w:r>
+        <w:rPr>
+          <w:b/>
+          <w:bCs/>
+        </w:rPr>
+        <w:t xml:space="preserve">: </w:t>
+      </w:r>
+      <w:r>
+        <w:rPr>
+          <w:b/>
+          <w:bCs/>
+        </w:rPr>
+        <w:t>I</w:t>
+      </w:r>
+      <w:r>
+        <w:rPr>
+          <w:b/>
+          <w:bCs/>
+        </w:rPr>
+        <w:t xml:space="preserve">ncrementar más las ventas de la tienda gracias al </w:t>
+      </w:r>
+      <w:proofErr w:type="spellStart"/>
+      <w:r>
+        <w:rPr>
+          <w:b/>
+          <w:bCs/>
+        </w:rPr>
+        <w:t>chatbot</w:t>
+      </w:r>
+      <w:proofErr w:type="spellEnd"/>
+    </w:p>
+    <w:p>
+      <w:pPr>
+        <w:pStyle w:val="ListParagraph"/>
+        <w:numPr>
+          <w:ilvl w:val="0"/>
+          <w:numId w:val="6"/>
+        </w:numPr>
+        <w:jc w:val="both"/>
+        <w:rPr>
+          <w:b/>
+          <w:bCs/>
+        </w:rPr>
+      </w:pPr>
+      <w:r>
+        <w:rPr>
+          <w:b/>
+          <w:bCs/>
+        </w:rPr>
+        <w:t>HU</w:t>
+      </w:r>
+      <w:r>
+        <w:rPr>
+          <w:b/>
+          <w:bCs/>
+        </w:rPr>
+        <w:t>6</w:t>
+      </w:r>
+      <w:r>
+        <w:rPr>
+          <w:b/>
+          <w:bCs/>
+        </w:rPr>
+        <w:t xml:space="preserve">.1: </w:t>
+      </w:r>
+      <w:r>
+        <w:t xml:space="preserve">Como </w:t>
+      </w:r>
+      <w:r>
+        <w:rPr>
+          <w:i/>
+          <w:iCs/>
+        </w:rPr>
+        <w:t>dueño de la tienda</w:t>
+      </w:r>
+      <w:r>
+        <w:t xml:space="preserve">, quiero que el </w:t>
+      </w:r>
+      <w:proofErr w:type="spellStart"/>
+      <w:r>
+        <w:t>chatbot</w:t>
+      </w:r>
+      <w:proofErr w:type="spellEnd"/>
+      <w:r>
+        <w:t xml:space="preserve"> convenza a los clientes de comprar más productos, para aumentar las ventas mensuales.</w:t>
+      </w:r>
+    </w:p>
+    <w:p>
+      <w:pPr>
+        <w:pStyle w:val="ListParagraph"/>
+        <w:numPr>
+          <w:ilvl w:val="0"/>
+          <w:numId w:val="6"/>
+        </w:numPr>
+        <w:jc w:val="both"/>
+      </w:pPr>
+      <w:r>
+        <w:rPr>
+          <w:b/>
+          <w:bCs/>
+        </w:rPr>
+        <w:t>HU</w:t>
+      </w:r>
+      <w:r>
+        <w:rPr>
+          <w:b/>
+          <w:bCs/>
+        </w:rPr>
+        <w:t>6</w:t>
+      </w:r>
+      <w:r>
+        <w:rPr>
+          <w:b/>
+          <w:bCs/>
+        </w:rPr>
+        <w:t xml:space="preserve">.2: </w:t>
+      </w:r>
+      <w:r>
+        <w:t xml:space="preserve">Como </w:t>
+      </w:r>
+      <w:r>
+        <w:rPr>
+          <w:i/>
+          <w:iCs/>
+        </w:rPr>
+        <w:t>cliente indeciso</w:t>
+      </w:r>
+      <w:r>
+        <w:t xml:space="preserve">, quiero que el </w:t>
+      </w:r>
+      <w:proofErr w:type="spellStart"/>
+      <w:r>
+        <w:t>chatbot</w:t>
+      </w:r>
+      <w:proofErr w:type="spellEnd"/>
+      <w:r>
+        <w:t xml:space="preserve"> me ofrezca productos similares automáticamente para que termine comprando algo.</w:t>
       </w:r>
     </w:p>
     <w:p>
@@ -1233,92 +1588,94 @@
     </w:p>
     <w:p>
       <w:pPr>
-        <w:jc w:val="center"/>
+        <w:jc w:val="both"/>
         <w:rPr>
           <w:b/>
           <w:bCs/>
           <w:sz w:val="32"/>
           <w:szCs w:val="32"/>
-          <w:lang w:val="en-US"/>
-        </w:rPr>
-      </w:pPr>
-      <w:r>
-        <w:rPr>
-          <w:noProof/>
-        </w:rPr>
-        <w:lastRenderedPageBreak/>
-        <w:drawing>
-          <wp:anchor distT="0" distB="0" distL="114300" distR="114300" simplePos="0" relativeHeight="251659264" behindDoc="1" locked="0" layoutInCell="1" allowOverlap="1" wp14:anchorId="4F963DA8" wp14:editId="3C0DBC5A">
-            <wp:simplePos x="0" y="0"/>
-            <wp:positionH relativeFrom="margin">
-              <wp:align>center</wp:align>
-            </wp:positionH>
-            <wp:positionV relativeFrom="paragraph">
-              <wp:posOffset>394970</wp:posOffset>
-            </wp:positionV>
-            <wp:extent cx="7010400" cy="6327971"/>
-            <wp:effectExtent l="0" t="0" r="0" b="0"/>
-            <wp:wrapNone/>
-            <wp:docPr id="426266930" name="Picture 1"/>
-            <wp:cNvGraphicFramePr>
-              <a:graphicFrameLocks xmlns:a="http://schemas.openxmlformats.org/drawingml/2006/main" noChangeAspect="1"/>
-            </wp:cNvGraphicFramePr>
-            <a:graphic xmlns:a="http://schemas.openxmlformats.org/drawingml/2006/main">
-              <a:graphicData uri="http://schemas.openxmlformats.org/drawingml/2006/picture">
-                <pic:pic xmlns:pic="http://schemas.openxmlformats.org/drawingml/2006/picture">
-                  <pic:nvPicPr>
-                    <pic:cNvPr id="0" name="Picture 1"/>
-                    <pic:cNvPicPr>
-                      <a:picLocks noChangeAspect="1" noChangeArrowheads="1"/>
-                    </pic:cNvPicPr>
-                  </pic:nvPicPr>
-                  <pic:blipFill>
-                    <a:blip r:embed="rId5" cstate="print">
-                      <a:extLst>
-                        <a:ext uri="{28A0092B-C50C-407E-A947-70E740481C1C}">
-                          <a14:useLocalDpi xmlns:a14="http://schemas.microsoft.com/office/drawing/2010/main" val="0"/>
-                        </a:ext>
-                      </a:extLst>
-                    </a:blip>
-                    <a:srcRect/>
-                    <a:stretch>
-                      <a:fillRect/>
-                    </a:stretch>
-                  </pic:blipFill>
-                  <pic:spPr bwMode="auto">
-                    <a:xfrm>
-                      <a:off x="0" y="0"/>
-                      <a:ext cx="7010400" cy="6327971"/>
-                    </a:xfrm>
-                    <a:prstGeom prst="rect">
-                      <a:avLst/>
-                    </a:prstGeom>
-                    <a:noFill/>
-                    <a:ln>
-                      <a:noFill/>
-                    </a:ln>
-                  </pic:spPr>
-                </pic:pic>
-              </a:graphicData>
-            </a:graphic>
-            <wp14:sizeRelH relativeFrom="margin">
-              <wp14:pctWidth>0</wp14:pctWidth>
-            </wp14:sizeRelH>
-            <wp14:sizeRelV relativeFrom="margin">
-              <wp14:pctHeight>0</wp14:pctHeight>
-            </wp14:sizeRelV>
-          </wp:anchor>
-        </w:drawing>
-      </w:r>
+        </w:rPr>
+      </w:pPr>
       <w:r>
         <w:rPr>
           <w:b/>
           <w:bCs/>
           <w:sz w:val="32"/>
           <w:szCs w:val="32"/>
-          <w:lang w:val="en-US"/>
-        </w:rPr>
+        </w:rPr>
+        <w:lastRenderedPageBreak/>
         <w:t>WBS</w:t>
+      </w:r>
+    </w:p>
+    <w:p>
+      <w:pPr>
+        <w:pStyle w:val="ListParagraph"/>
+        <w:numPr>
+          <w:ilvl w:val="0"/>
+          <w:numId w:val="6"/>
+        </w:numPr>
+        <w:jc w:val="both"/>
+        <w:rPr>
+          <w:highlight w:val="yellow"/>
+        </w:rPr>
+      </w:pPr>
+      <w:r>
+        <w:rPr>
+          <w:highlight w:val="yellow"/>
+        </w:rPr>
+        <w:t>Dibujar en un WBS los objetivos específicos y las historias de usuario. El título debe ser “</w:t>
+      </w:r>
+      <w:proofErr w:type="spellStart"/>
+      <w:r>
+        <w:rPr>
+          <w:highlight w:val="yellow"/>
+        </w:rPr>
+        <w:t>ModaClick</w:t>
+      </w:r>
+      <w:proofErr w:type="spellEnd"/>
+      <w:r>
+        <w:rPr>
+          <w:highlight w:val="yellow"/>
+        </w:rPr>
+        <w:t>”.</w:t>
+      </w:r>
+    </w:p>
+    <w:p>
+      <w:pPr>
+        <w:pStyle w:val="ListParagraph"/>
+        <w:numPr>
+          <w:ilvl w:val="0"/>
+          <w:numId w:val="6"/>
+        </w:numPr>
+        <w:jc w:val="both"/>
+        <w:rPr>
+          <w:highlight w:val="yellow"/>
+        </w:rPr>
+      </w:pPr>
+      <w:r>
+        <w:rPr>
+          <w:highlight w:val="yellow"/>
+        </w:rPr>
+        <w:t>Adjuntar una imagen en este apartado.</w:t>
+      </w:r>
+    </w:p>
+    <w:p>
+      <w:pPr>
+        <w:pStyle w:val="ListParagraph"/>
+        <w:numPr>
+          <w:ilvl w:val="0"/>
+          <w:numId w:val="6"/>
+        </w:numPr>
+        <w:jc w:val="both"/>
+        <w:rPr>
+          <w:highlight w:val="yellow"/>
+        </w:rPr>
+      </w:pPr>
+      <w:r>
+        <w:rPr>
+          <w:highlight w:val="yellow"/>
+        </w:rPr>
+        <w:t>La misma imagen debe estar en la carpeta “Anexos”.</w:t>
       </w:r>
     </w:p>
     <w:p>
@@ -1337,89 +1694,109 @@
         </w:rPr>
       </w:pPr>
       <w:r>
-        <w:lastRenderedPageBreak/>
-        <w:drawing>
-          <wp:anchor distT="0" distB="0" distL="114300" distR="114300" simplePos="0" relativeHeight="251658240" behindDoc="1" locked="0" layoutInCell="1" allowOverlap="1" wp14:anchorId="631AC7CC" wp14:editId="5340A7D4">
-            <wp:simplePos x="0" y="0"/>
-            <wp:positionH relativeFrom="margin">
-              <wp:align>center</wp:align>
-            </wp:positionH>
-            <wp:positionV relativeFrom="paragraph">
-              <wp:posOffset>567055</wp:posOffset>
-            </wp:positionV>
-            <wp:extent cx="6724650" cy="4037965"/>
-            <wp:effectExtent l="0" t="0" r="0" b="635"/>
-            <wp:wrapTight wrapText="bothSides">
-              <wp:wrapPolygon edited="0">
-                <wp:start x="0" y="0"/>
-                <wp:lineTo x="0" y="21501"/>
-                <wp:lineTo x="21539" y="21501"/>
-                <wp:lineTo x="21539" y="0"/>
-                <wp:lineTo x="0" y="0"/>
-              </wp:wrapPolygon>
-            </wp:wrapTight>
-            <wp:docPr id="959157300" name="Picture 1"/>
-            <wp:cNvGraphicFramePr>
-              <a:graphicFrameLocks xmlns:a="http://schemas.openxmlformats.org/drawingml/2006/main" noChangeAspect="1"/>
-            </wp:cNvGraphicFramePr>
-            <a:graphic xmlns:a="http://schemas.openxmlformats.org/drawingml/2006/main">
-              <a:graphicData uri="http://schemas.openxmlformats.org/drawingml/2006/picture">
-                <pic:pic xmlns:pic="http://schemas.openxmlformats.org/drawingml/2006/picture">
-                  <pic:nvPicPr>
-                    <pic:cNvPr id="959157300" name=""/>
-                    <pic:cNvPicPr/>
-                  </pic:nvPicPr>
-                  <pic:blipFill>
-                    <a:blip r:embed="rId6">
-                      <a:extLst>
-                        <a:ext uri="{28A0092B-C50C-407E-A947-70E740481C1C}">
-                          <a14:useLocalDpi xmlns:a14="http://schemas.microsoft.com/office/drawing/2010/main" val="0"/>
-                        </a:ext>
-                      </a:extLst>
-                    </a:blip>
-                    <a:stretch>
-                      <a:fillRect/>
-                    </a:stretch>
-                  </pic:blipFill>
-                  <pic:spPr>
-                    <a:xfrm>
-                      <a:off x="0" y="0"/>
-                      <a:ext cx="6724650" cy="4037965"/>
-                    </a:xfrm>
-                    <a:prstGeom prst="rect">
-                      <a:avLst/>
-                    </a:prstGeom>
-                  </pic:spPr>
-                </pic:pic>
-              </a:graphicData>
-            </a:graphic>
-            <wp14:sizeRelH relativeFrom="margin">
-              <wp14:pctWidth>0</wp14:pctWidth>
-            </wp14:sizeRelH>
-            <wp14:sizeRelV relativeFrom="margin">
-              <wp14:pctHeight>0</wp14:pctHeight>
-            </wp14:sizeRelV>
-          </wp:anchor>
-        </w:drawing>
-      </w:r>
-      <w:r>
         <w:rPr>
           <w:b/>
           <w:bCs/>
           <w:sz w:val="32"/>
           <w:szCs w:val="32"/>
         </w:rPr>
+        <w:lastRenderedPageBreak/>
         <w:t>Diagrama de Gantt</w:t>
       </w:r>
     </w:p>
     <w:p>
       <w:pPr>
         <w:pStyle w:val="ListParagraph"/>
+        <w:numPr>
+          <w:ilvl w:val="0"/>
+          <w:numId w:val="6"/>
+        </w:numPr>
         <w:jc w:val="both"/>
         <w:rPr>
           <w:highlight w:val="yellow"/>
         </w:rPr>
       </w:pPr>
+      <w:r>
+        <w:rPr>
+          <w:highlight w:val="yellow"/>
+        </w:rPr>
+        <w:t xml:space="preserve">Dibujar en un </w:t>
+      </w:r>
+      <w:r>
+        <w:rPr>
+          <w:highlight w:val="yellow"/>
+        </w:rPr>
+        <w:t>Diagrama de Gantt</w:t>
+      </w:r>
+      <w:r>
+        <w:rPr>
+          <w:highlight w:val="yellow"/>
+        </w:rPr>
+        <w:t xml:space="preserve"> los objetivos específicos y las historias de usuario</w:t>
+      </w:r>
+      <w:r>
+        <w:rPr>
+          <w:highlight w:val="yellow"/>
+        </w:rPr>
+        <w:t xml:space="preserve"> con sus fechas de trabajo.</w:t>
+      </w:r>
+    </w:p>
+    <w:p>
+      <w:pPr>
+        <w:pStyle w:val="ListParagraph"/>
+        <w:numPr>
+          <w:ilvl w:val="0"/>
+          <w:numId w:val="6"/>
+        </w:numPr>
+        <w:jc w:val="both"/>
+        <w:rPr>
+          <w:highlight w:val="yellow"/>
+        </w:rPr>
+      </w:pPr>
+      <w:r>
+        <w:rPr>
+          <w:highlight w:val="yellow"/>
+        </w:rPr>
+        <w:t>Se recomienda que las tareas tengan una duración de 2-6 semanas.</w:t>
+      </w:r>
+    </w:p>
+    <w:p>
+      <w:pPr>
+        <w:pStyle w:val="ListParagraph"/>
+        <w:numPr>
+          <w:ilvl w:val="0"/>
+          <w:numId w:val="6"/>
+        </w:numPr>
+        <w:jc w:val="both"/>
+        <w:rPr>
+          <w:highlight w:val="yellow"/>
+        </w:rPr>
+      </w:pPr>
+      <w:r>
+        <w:rPr>
+          <w:highlight w:val="yellow"/>
+        </w:rPr>
+        <w:t>Adjuntar una imagen en este apartado.</w:t>
+      </w:r>
+    </w:p>
+    <w:p>
+      <w:pPr>
+        <w:pStyle w:val="ListParagraph"/>
+        <w:numPr>
+          <w:ilvl w:val="0"/>
+          <w:numId w:val="6"/>
+        </w:numPr>
+        <w:jc w:val="both"/>
+        <w:rPr>
+          <w:highlight w:val="yellow"/>
+        </w:rPr>
+      </w:pPr>
+      <w:r>
+        <w:rPr>
+          <w:highlight w:val="yellow"/>
+        </w:rPr>
+        <w:t>La misma imagen debe estar en la carpeta “Anexos”.</w:t>
+      </w:r>
     </w:p>
     <w:p>
       <w:r>
@@ -1460,7 +1837,7 @@
           <w:b/>
           <w:bCs/>
         </w:rPr>
-        <w:t xml:space="preserve">Implementación de Chatbot en </w:t>
+        <w:t xml:space="preserve">Implementación de </w:t>
       </w:r>
       <w:proofErr w:type="spellStart"/>
       <w:r>
@@ -1468,6 +1845,22 @@
           <w:b/>
           <w:bCs/>
         </w:rPr>
+        <w:t>Chatbot</w:t>
+      </w:r>
+      <w:proofErr w:type="spellEnd"/>
+      <w:r>
+        <w:rPr>
+          <w:b/>
+          <w:bCs/>
+        </w:rPr>
+        <w:t xml:space="preserve"> en </w:t>
+      </w:r>
+      <w:proofErr w:type="spellStart"/>
+      <w:r>
+        <w:rPr>
+          <w:b/>
+          <w:bCs/>
+        </w:rPr>
         <w:t>ModaClick</w:t>
       </w:r>
       <w:proofErr w:type="spellEnd"/>
@@ -1489,10 +1882,18 @@
         <w:jc w:val="both"/>
       </w:pPr>
       <w:r>
-        <w:t>Mejorar la atención al cliente y optimizar los recursos humanos mediante la incorporación de un chatbot que responda consultas frecuentes en la tienda online de ropa "</w:t>
+        <w:t xml:space="preserve">Mejorar la atención al cliente y optimizar los recursos humanos mediante la incorporación de un </w:t>
       </w:r>
       <w:proofErr w:type="spellStart"/>
       <w:r>
+        <w:t>chatbot</w:t>
+      </w:r>
+      <w:proofErr w:type="spellEnd"/>
+      <w:r>
+        <w:t xml:space="preserve"> que responda consultas frecuentes en la tienda online de ropa "</w:t>
+      </w:r>
+      <w:proofErr w:type="spellStart"/>
+      <w:r>
         <w:t>ModaClick</w:t>
       </w:r>
       <w:proofErr w:type="spellEnd"/>
@@ -1688,34 +2089,82 @@
         <w:t>T4.</w:t>
       </w:r>
       <w:r>
+        <w:t xml:space="preserve"> _______________________________________________________</w:t>
+      </w:r>
+    </w:p>
+    <w:p>
+      <w:pPr>
+        <w:numPr>
+          <w:ilvl w:val="0"/>
+          <w:numId w:val="8"/>
+        </w:numPr>
+        <w:jc w:val="both"/>
+      </w:pPr>
+      <w:r>
+        <w:t xml:space="preserve">T5. Definir en qué momentos y canales operará el </w:t>
+      </w:r>
+      <w:proofErr w:type="spellStart"/>
+      <w:r>
+        <w:t>chatbot</w:t>
+      </w:r>
+      <w:proofErr w:type="spellEnd"/>
+      <w:r>
+        <w:t xml:space="preserve"> (web, redes, etc.).</w:t>
+      </w:r>
+    </w:p>
+    <w:p>
+      <w:pPr>
+        <w:jc w:val="both"/>
+      </w:pPr>
+      <w:r>
+        <w:rPr>
+          <w:b/>
+          <w:bCs/>
+        </w:rPr>
+        <w:t>2. Responsable de Mejora y Estrategia Comercial (ME)</w:t>
+      </w:r>
+    </w:p>
+    <w:p>
+      <w:pPr>
+        <w:numPr>
+          <w:ilvl w:val="0"/>
+          <w:numId w:val="9"/>
+        </w:numPr>
+        <w:jc w:val="both"/>
+      </w:pPr>
+      <w:r>
+        <w:t xml:space="preserve">T6. Asignar responsables para revisar métricas semanales del </w:t>
+      </w:r>
+      <w:proofErr w:type="spellStart"/>
+      <w:r>
+        <w:t>chatbot</w:t>
+      </w:r>
+      <w:proofErr w:type="spellEnd"/>
+      <w:r>
+        <w:t>.</w:t>
+      </w:r>
+    </w:p>
+    <w:p>
+      <w:pPr>
+        <w:numPr>
+          <w:ilvl w:val="0"/>
+          <w:numId w:val="9"/>
+        </w:numPr>
+        <w:jc w:val="both"/>
+      </w:pPr>
+      <w:r>
+        <w:t>T7.</w:t>
+      </w:r>
+      <w:r>
         <w:t xml:space="preserve"> </w:t>
       </w:r>
-      <w:r>
-        <w:t>Atender las consultas que el chatbot no pueda resolver.</w:t>
-      </w:r>
-    </w:p>
-    <w:p>
-      <w:pPr>
-        <w:numPr>
-          <w:ilvl w:val="0"/>
-          <w:numId w:val="8"/>
-        </w:numPr>
-        <w:jc w:val="both"/>
-      </w:pPr>
-      <w:r>
-        <w:t>T5. Definir en qué momentos y canales operará el chatbot (web, redes, etc.).</w:t>
-      </w:r>
-    </w:p>
-    <w:p>
-      <w:pPr>
-        <w:jc w:val="both"/>
-      </w:pPr>
-      <w:r>
-        <w:rPr>
-          <w:b/>
-          <w:bCs/>
-        </w:rPr>
-        <w:t>2. Responsable de Mejora y Estrategia Comercial (ME)</w:t>
+      <w:proofErr w:type="gramStart"/>
+      <w:r>
+        <w:t>_</w:t>
+      </w:r>
+      <w:proofErr w:type="gramEnd"/>
+      <w:r>
+        <w:t>_______________________________________________________</w:t>
       </w:r>
     </w:p>
     <w:p>
@@ -1727,7 +2176,15 @@
         <w:jc w:val="both"/>
       </w:pPr>
       <w:r>
-        <w:t>T6. Asignar responsables para revisar métricas semanales del chatbot.</w:t>
+        <w:t xml:space="preserve">T8. Recopilar comentarios de los clientes sobre la utilidad del </w:t>
+      </w:r>
+      <w:proofErr w:type="spellStart"/>
+      <w:r>
+        <w:t>chatbot</w:t>
+      </w:r>
+      <w:proofErr w:type="spellEnd"/>
+      <w:r>
+        <w:t>.</w:t>
       </w:r>
     </w:p>
     <w:p>
@@ -1739,67 +2196,118 @@
         <w:jc w:val="both"/>
       </w:pPr>
       <w:r>
-        <w:t>T7.</w:t>
+        <w:t>T9. Detectar oportunidades de venta cruzada o sugerencias.</w:t>
+      </w:r>
+    </w:p>
+    <w:p>
+      <w:pPr>
+        <w:numPr>
+          <w:ilvl w:val="0"/>
+          <w:numId w:val="9"/>
+        </w:numPr>
+        <w:jc w:val="both"/>
+      </w:pPr>
+      <w:r>
+        <w:t>T10.</w:t>
       </w:r>
       <w:r>
         <w:t xml:space="preserve"> </w:t>
       </w:r>
-      <w:r>
-        <w:t>Evaluar si el chatbot reduce el tiempo promedio de atención.</w:t>
-      </w:r>
-    </w:p>
-    <w:p>
-      <w:pPr>
-        <w:numPr>
-          <w:ilvl w:val="0"/>
-          <w:numId w:val="9"/>
-        </w:numPr>
-        <w:jc w:val="both"/>
-      </w:pPr>
-      <w:r>
-        <w:t>T8. Recopilar comentarios de los clientes sobre la utilidad del chatbot.</w:t>
-      </w:r>
-    </w:p>
-    <w:p>
-      <w:pPr>
-        <w:numPr>
-          <w:ilvl w:val="0"/>
-          <w:numId w:val="9"/>
-        </w:numPr>
-        <w:jc w:val="both"/>
-      </w:pPr>
-      <w:r>
-        <w:t>T9. Detectar oportunidades de venta cruzada o sugerencias.</w:t>
-      </w:r>
-    </w:p>
-    <w:p>
-      <w:pPr>
-        <w:numPr>
-          <w:ilvl w:val="0"/>
-          <w:numId w:val="9"/>
-        </w:numPr>
-        <w:jc w:val="both"/>
-      </w:pPr>
-      <w:r>
-        <w:t>T10.</w:t>
+      <w:proofErr w:type="gramStart"/>
+      <w:r>
+        <w:t>_</w:t>
+      </w:r>
+      <w:proofErr w:type="gramEnd"/>
+      <w:r>
+        <w:t>_______________________________________________________</w:t>
+      </w:r>
+    </w:p>
+    <w:p>
+      <w:pPr>
+        <w:jc w:val="both"/>
+      </w:pPr>
+      <w:r>
+        <w:rPr>
+          <w:b/>
+          <w:bCs/>
+        </w:rPr>
+        <w:t>3. Responsable de Comunicación y Marketing (CM)</w:t>
+      </w:r>
+    </w:p>
+    <w:p>
+      <w:pPr>
+        <w:numPr>
+          <w:ilvl w:val="0"/>
+          <w:numId w:val="10"/>
+        </w:numPr>
+        <w:jc w:val="both"/>
+      </w:pPr>
+      <w:r>
+        <w:t xml:space="preserve">T11. Diseñar la campaña de lanzamiento del </w:t>
+      </w:r>
+      <w:proofErr w:type="spellStart"/>
+      <w:r>
+        <w:t>chatbot</w:t>
+      </w:r>
+      <w:proofErr w:type="spellEnd"/>
+      <w:r>
+        <w:t xml:space="preserve"> en redes sociales.</w:t>
+      </w:r>
+    </w:p>
+    <w:p>
+      <w:pPr>
+        <w:numPr>
+          <w:ilvl w:val="0"/>
+          <w:numId w:val="10"/>
+        </w:numPr>
+        <w:jc w:val="both"/>
+      </w:pPr>
+      <w:r>
+        <w:t xml:space="preserve">T12. Elaborar mensajes publicitarios amigables para explicar el uso del </w:t>
+      </w:r>
+      <w:proofErr w:type="spellStart"/>
+      <w:r>
+        <w:t>chatbot</w:t>
+      </w:r>
+      <w:proofErr w:type="spellEnd"/>
+      <w:r>
+        <w:t>.</w:t>
+      </w:r>
+    </w:p>
+    <w:p>
+      <w:pPr>
+        <w:numPr>
+          <w:ilvl w:val="0"/>
+          <w:numId w:val="10"/>
+        </w:numPr>
+        <w:jc w:val="both"/>
+      </w:pPr>
+      <w:r>
+        <w:t>T13. Coordinar con AO para garantizar que la comunicación sea coherente con la experiencia real.</w:t>
+      </w:r>
+    </w:p>
+    <w:p>
+      <w:pPr>
+        <w:numPr>
+          <w:ilvl w:val="0"/>
+          <w:numId w:val="10"/>
+        </w:numPr>
+        <w:jc w:val="both"/>
+      </w:pPr>
+      <w:r>
+        <w:lastRenderedPageBreak/>
+        <w:t>T14.</w:t>
       </w:r>
       <w:r>
         <w:t xml:space="preserve"> </w:t>
       </w:r>
-      <w:r>
-        <w:t>Proponer mejoras al flujo de atención integrando el chatbot con promociones. Responsable de Comunicación y Marketing (CM)</w:t>
-      </w:r>
-    </w:p>
-    <w:p>
-      <w:pPr>
-        <w:jc w:val="both"/>
-      </w:pPr>
-      <w:r>
-        <w:rPr>
-          <w:b/>
-          <w:bCs/>
-        </w:rPr>
-        <w:t>3. Responsable de Comunicación y Marketing (CM)</w:t>
+      <w:proofErr w:type="gramStart"/>
+      <w:r>
+        <w:t>_</w:t>
+      </w:r>
+      <w:proofErr w:type="gramEnd"/>
+      <w:r>
+        <w:t>_______________________________________________________</w:t>
       </w:r>
     </w:p>
     <w:p>
@@ -1811,11 +2319,28 @@
         <w:jc w:val="both"/>
       </w:pPr>
       <w:r>
-        <w:t>T11. Diseñar la campaña de lanzamiento del chatbot en redes sociales.</w:t>
-      </w:r>
-    </w:p>
-    <w:p>
-      <w:pPr>
+        <w:t xml:space="preserve">T15. Ajustar las estrategias de marketing según el comportamiento de los usuarios con el </w:t>
+      </w:r>
+      <w:proofErr w:type="spellStart"/>
+      <w:r>
+        <w:t>chatbot</w:t>
+      </w:r>
+      <w:proofErr w:type="spellEnd"/>
+      <w:r>
+        <w:t>.</w:t>
+      </w:r>
+    </w:p>
+    <w:p>
+      <w:pPr>
+        <w:jc w:val="both"/>
+      </w:pPr>
+      <w:r>
+        <w:t>En las tareas vacías rellenar con las siguientes opciones:</w:t>
+      </w:r>
+    </w:p>
+    <w:p>
+      <w:pPr>
+        <w:pStyle w:val="ListParagraph"/>
         <w:numPr>
           <w:ilvl w:val="0"/>
           <w:numId w:val="10"/>
@@ -1823,11 +2348,20 @@
         <w:jc w:val="both"/>
       </w:pPr>
       <w:r>
-        <w:t>T12. Elaborar mensajes publicitarios amigables para explicar el uso del chatbot.</w:t>
-      </w:r>
-    </w:p>
-    <w:p>
-      <w:pPr>
+        <w:t xml:space="preserve">Atender las consultas que el </w:t>
+      </w:r>
+      <w:proofErr w:type="spellStart"/>
+      <w:r>
+        <w:t>chatbot</w:t>
+      </w:r>
+      <w:proofErr w:type="spellEnd"/>
+      <w:r>
+        <w:t xml:space="preserve"> no pueda resolver</w:t>
+      </w:r>
+    </w:p>
+    <w:p>
+      <w:pPr>
+        <w:pStyle w:val="ListParagraph"/>
         <w:numPr>
           <w:ilvl w:val="0"/>
           <w:numId w:val="10"/>
@@ -1835,12 +2369,12 @@
         <w:jc w:val="both"/>
       </w:pPr>
       <w:r>
-        <w:lastRenderedPageBreak/>
-        <w:t>T13. Coordinar con AO para garantizar que la comunicación sea coherente con la experiencia real.</w:t>
-      </w:r>
-    </w:p>
-    <w:p>
-      <w:pPr>
+        <w:t>Medir el impacto de la campaña de lanzamiento en tráfico y consultas</w:t>
+      </w:r>
+    </w:p>
+    <w:p>
+      <w:pPr>
+        <w:pStyle w:val="ListParagraph"/>
         <w:numPr>
           <w:ilvl w:val="0"/>
           <w:numId w:val="10"/>
@@ -1848,17 +2382,20 @@
         <w:jc w:val="both"/>
       </w:pPr>
       <w:r>
-        <w:t>T14.</w:t>
-      </w:r>
-      <w:r>
-        <w:t xml:space="preserve"> </w:t>
-      </w:r>
-      <w:r>
-        <w:t>Medir el impacto de la campaña de lanzamiento en tráfico y consultas.</w:t>
-      </w:r>
-    </w:p>
-    <w:p>
-      <w:pPr>
+        <w:t xml:space="preserve">Evaluar si el </w:t>
+      </w:r>
+      <w:proofErr w:type="spellStart"/>
+      <w:r>
+        <w:t>chatbot</w:t>
+      </w:r>
+      <w:proofErr w:type="spellEnd"/>
+      <w:r>
+        <w:t xml:space="preserve"> reduce el tiempo promedio de atención</w:t>
+      </w:r>
+    </w:p>
+    <w:p>
+      <w:pPr>
+        <w:pStyle w:val="ListParagraph"/>
         <w:numPr>
           <w:ilvl w:val="0"/>
           <w:numId w:val="10"/>
@@ -1866,67 +2403,15 @@
         <w:jc w:val="both"/>
       </w:pPr>
       <w:r>
-        <w:t>T15. Ajustar las estrategias de marketing según el comportamiento de los usuarios con el chatbot.</w:t>
-      </w:r>
-    </w:p>
-    <w:p>
-      <w:pPr>
-        <w:jc w:val="both"/>
-      </w:pPr>
-      <w:r>
-        <w:t>En las tareas vacías rellenar con las siguientes opciones:</w:t>
-      </w:r>
-    </w:p>
-    <w:p>
-      <w:pPr>
-        <w:pStyle w:val="ListParagraph"/>
-        <w:numPr>
-          <w:ilvl w:val="0"/>
-          <w:numId w:val="10"/>
-        </w:numPr>
-        <w:jc w:val="both"/>
-      </w:pPr>
-      <w:r>
-        <w:t>Atender las consultas que el chatbot no pueda resolver</w:t>
-      </w:r>
-    </w:p>
-    <w:p>
-      <w:pPr>
-        <w:pStyle w:val="ListParagraph"/>
-        <w:numPr>
-          <w:ilvl w:val="0"/>
-          <w:numId w:val="10"/>
-        </w:numPr>
-        <w:jc w:val="both"/>
-      </w:pPr>
-      <w:r>
-        <w:t>Medir el impacto de la campaña de lanzamiento en tráfico y consultas</w:t>
-      </w:r>
-    </w:p>
-    <w:p>
-      <w:pPr>
-        <w:pStyle w:val="ListParagraph"/>
-        <w:numPr>
-          <w:ilvl w:val="0"/>
-          <w:numId w:val="10"/>
-        </w:numPr>
-        <w:jc w:val="both"/>
-      </w:pPr>
-      <w:r>
-        <w:t>Evaluar si el chatbot reduce el tiempo promedio de atención</w:t>
-      </w:r>
-    </w:p>
-    <w:p>
-      <w:pPr>
-        <w:pStyle w:val="ListParagraph"/>
-        <w:numPr>
-          <w:ilvl w:val="0"/>
-          <w:numId w:val="10"/>
-        </w:numPr>
-        <w:jc w:val="both"/>
-      </w:pPr>
-      <w:r>
-        <w:t>Proponer mejoras al flujo de atención integrando el chatbot con promociones</w:t>
+        <w:t xml:space="preserve">Proponer mejoras al flujo de atención integrando el </w:t>
+      </w:r>
+      <w:proofErr w:type="spellStart"/>
+      <w:r>
+        <w:t>chatbot</w:t>
+      </w:r>
+      <w:proofErr w:type="spellEnd"/>
+      <w:r>
+        <w:t xml:space="preserve"> con promociones</w:t>
       </w:r>
     </w:p>
     <w:p>
@@ -1971,7 +2456,15 @@
         <w:jc w:val="both"/>
       </w:pPr>
       <w:r>
-        <w:t>AO identifica las consultas más frecuentes y define la operación del chatbot.</w:t>
+        <w:t xml:space="preserve">AO identifica las consultas más frecuentes y define la operación del </w:t>
+      </w:r>
+      <w:proofErr w:type="spellStart"/>
+      <w:r>
+        <w:t>chatbot</w:t>
+      </w:r>
+      <w:proofErr w:type="spellEnd"/>
+      <w:r>
+        <w:t>.</w:t>
       </w:r>
     </w:p>
     <w:p>
@@ -1987,8 +2480,17 @@
           <w:b/>
           <w:bCs/>
         </w:rPr>
-        <w:t>Configuración operativa del chatbot</w:t>
-      </w:r>
+        <w:t xml:space="preserve">Configuración operativa del </w:t>
+      </w:r>
+      <w:proofErr w:type="spellStart"/>
+      <w:r>
+        <w:rPr>
+          <w:b/>
+          <w:bCs/>
+        </w:rPr>
+        <w:t>chatbot</w:t>
+      </w:r>
+      <w:proofErr w:type="spellEnd"/>
     </w:p>
     <w:p>
       <w:pPr>
@@ -2033,6 +2535,22 @@
     <w:p>
       <w:pPr>
         <w:numPr>
+          <w:ilvl w:val="0"/>
+          <w:numId w:val="11"/>
+        </w:numPr>
+        <w:jc w:val="both"/>
+      </w:pPr>
+      <w:r>
+        <w:rPr>
+          <w:b/>
+          <w:bCs/>
+        </w:rPr>
+        <w:t>Seguimiento, evaluación y mejora continua</w:t>
+      </w:r>
+    </w:p>
+    <w:p>
+      <w:pPr>
+        <w:numPr>
           <w:ilvl w:val="1"/>
           <w:numId w:val="11"/>
         </w:numPr>
@@ -2086,107 +2604,7 @@
         <w:jc w:val="both"/>
       </w:pPr>
     </w:p>
-    <w:p>
-      <w:pPr>
-        <w:jc w:val="both"/>
-      </w:pPr>
-    </w:p>
-    <w:p>
-      <w:pPr>
-        <w:jc w:val="both"/>
-      </w:pPr>
-    </w:p>
-    <w:p>
-      <w:pPr>
-        <w:jc w:val="both"/>
-      </w:pPr>
-    </w:p>
-    <w:p>
-      <w:pPr>
-        <w:jc w:val="center"/>
-        <w:rPr>
-          <w:b/>
-          <w:bCs/>
-        </w:rPr>
-      </w:pPr>
-      <w:r>
-        <w:rPr>
-          <w:noProof/>
-        </w:rPr>
-        <w:lastRenderedPageBreak/>
-        <w:drawing>
-          <wp:anchor distT="0" distB="0" distL="114300" distR="114300" simplePos="0" relativeHeight="251660288" behindDoc="1" locked="0" layoutInCell="1" allowOverlap="1" wp14:anchorId="5B82BDE7" wp14:editId="08620072">
-            <wp:simplePos x="0" y="0"/>
-            <wp:positionH relativeFrom="margin">
-              <wp:align>center</wp:align>
-            </wp:positionH>
-            <wp:positionV relativeFrom="paragraph">
-              <wp:posOffset>281305</wp:posOffset>
-            </wp:positionV>
-            <wp:extent cx="7236032" cy="3362325"/>
-            <wp:effectExtent l="0" t="0" r="3175" b="0"/>
-            <wp:wrapNone/>
-            <wp:docPr id="185811507" name="Picture 3"/>
-            <wp:cNvGraphicFramePr>
-              <a:graphicFrameLocks xmlns:a="http://schemas.openxmlformats.org/drawingml/2006/main" noChangeAspect="1"/>
-            </wp:cNvGraphicFramePr>
-            <a:graphic xmlns:a="http://schemas.openxmlformats.org/drawingml/2006/main">
-              <a:graphicData uri="http://schemas.openxmlformats.org/drawingml/2006/picture">
-                <pic:pic xmlns:pic="http://schemas.openxmlformats.org/drawingml/2006/picture">
-                  <pic:nvPicPr>
-                    <pic:cNvPr id="0" name="Picture 3"/>
-                    <pic:cNvPicPr>
-                      <a:picLocks noChangeAspect="1" noChangeArrowheads="1"/>
-                    </pic:cNvPicPr>
-                  </pic:nvPicPr>
-                  <pic:blipFill>
-                    <a:blip r:embed="rId7">
-                      <a:extLst>
-                        <a:ext uri="{28A0092B-C50C-407E-A947-70E740481C1C}">
-                          <a14:useLocalDpi xmlns:a14="http://schemas.microsoft.com/office/drawing/2010/main" val="0"/>
-                        </a:ext>
-                      </a:extLst>
-                    </a:blip>
-                    <a:srcRect/>
-                    <a:stretch>
-                      <a:fillRect/>
-                    </a:stretch>
-                  </pic:blipFill>
-                  <pic:spPr bwMode="auto">
-                    <a:xfrm>
-                      <a:off x="0" y="0"/>
-                      <a:ext cx="7236032" cy="3362325"/>
-                    </a:xfrm>
-                    <a:prstGeom prst="rect">
-                      <a:avLst/>
-                    </a:prstGeom>
-                    <a:noFill/>
-                    <a:ln>
-                      <a:noFill/>
-                    </a:ln>
-                  </pic:spPr>
-                </pic:pic>
-              </a:graphicData>
-            </a:graphic>
-            <wp14:sizeRelH relativeFrom="margin">
-              <wp14:pctWidth>0</wp14:pctWidth>
-            </wp14:sizeRelH>
-            <wp14:sizeRelV relativeFrom="margin">
-              <wp14:pctHeight>0</wp14:pctHeight>
-            </wp14:sizeRelV>
-          </wp:anchor>
-        </w:drawing>
-      </w:r>
-      <w:proofErr w:type="spellStart"/>
-      <w:r>
-        <w:rPr>
-          <w:b/>
-          <w:bCs/>
-        </w:rPr>
-        <w:t>Swinlanes</w:t>
-      </w:r>
-      <w:proofErr w:type="spellEnd"/>
-    </w:p>
+    <w:p/>
     <w:sectPr>
       <w:pgSz w:w="11906" w:h="16838"/>
       <w:pgMar w:top="1417" w:right="1701" w:bottom="1417" w:left="1701" w:header="708" w:footer="708" w:gutter="0"/>

</xml_diff>